<commit_message>
Refined authentication documentation Edited duplicate content Corrected formatting
</commit_message>
<xml_diff>
--- a/CIC Integration to SFDC - Integration Patterns.PostDelivery.v1.docx
+++ b/CIC Integration to SFDC - Integration Patterns.PostDelivery.v1.docx
@@ -197,7 +197,7 @@
           <w:r>
             <w:fldChar w:fldCharType="separate"/>
           </w:r>
-          <w:hyperlink w:anchor="_Toc429419208" w:history="1">
+          <w:hyperlink w:anchor="_Toc429469852" w:history="1">
             <w:r>
               <w:rPr>
                 <w:rStyle w:val="Hyperlink"/>
@@ -225,7 +225,7 @@
                 <w:noProof/>
                 <w:webHidden/>
               </w:rPr>
-              <w:instrText xml:space="preserve"> PAGEREF _Toc429419208 \h </w:instrText>
+              <w:instrText xml:space="preserve"> PAGEREF _Toc429469852 \h </w:instrText>
             </w:r>
             <w:r>
               <w:rPr>
@@ -267,7 +267,7 @@
               <w:noProof/>
             </w:rPr>
           </w:pPr>
-          <w:hyperlink w:anchor="_Toc429419209" w:history="1">
+          <w:hyperlink w:anchor="_Toc429469853" w:history="1">
             <w:r>
               <w:rPr>
                 <w:rStyle w:val="Hyperlink"/>
@@ -295,7 +295,7 @@
                 <w:noProof/>
                 <w:webHidden/>
               </w:rPr>
-              <w:instrText xml:space="preserve"> PAGEREF _Toc429419209 \h </w:instrText>
+              <w:instrText xml:space="preserve"> PAGEREF _Toc429469853 \h </w:instrText>
             </w:r>
             <w:r>
               <w:rPr>
@@ -337,7 +337,7 @@
               <w:noProof/>
             </w:rPr>
           </w:pPr>
-          <w:hyperlink w:anchor="_Toc429419210" w:history="1">
+          <w:hyperlink w:anchor="_Toc429469854" w:history="1">
             <w:r>
               <w:rPr>
                 <w:rStyle w:val="Hyperlink"/>
@@ -365,7 +365,7 @@
                 <w:noProof/>
                 <w:webHidden/>
               </w:rPr>
-              <w:instrText xml:space="preserve"> PAGEREF _Toc429419210 \h </w:instrText>
+              <w:instrText xml:space="preserve"> PAGEREF _Toc429469854 \h </w:instrText>
             </w:r>
             <w:r>
               <w:rPr>
@@ -407,7 +407,7 @@
               <w:noProof/>
             </w:rPr>
           </w:pPr>
-          <w:hyperlink w:anchor="_Toc429419211" w:history="1">
+          <w:hyperlink w:anchor="_Toc429469855" w:history="1">
             <w:r>
               <w:rPr>
                 <w:rStyle w:val="Hyperlink"/>
@@ -435,7 +435,7 @@
                 <w:noProof/>
                 <w:webHidden/>
               </w:rPr>
-              <w:instrText xml:space="preserve"> PAGEREF _Toc429419211 \h </w:instrText>
+              <w:instrText xml:space="preserve"> PAGEREF _Toc429469855 \h </w:instrText>
             </w:r>
             <w:r>
               <w:rPr>
@@ -477,7 +477,7 @@
               <w:noProof/>
             </w:rPr>
           </w:pPr>
-          <w:hyperlink w:anchor="_Toc429419212" w:history="1">
+          <w:hyperlink w:anchor="_Toc429469856" w:history="1">
             <w:r>
               <w:rPr>
                 <w:rStyle w:val="Hyperlink"/>
@@ -505,7 +505,7 @@
                 <w:noProof/>
                 <w:webHidden/>
               </w:rPr>
-              <w:instrText xml:space="preserve"> PAGEREF _Toc429419212 \h </w:instrText>
+              <w:instrText xml:space="preserve"> PAGEREF _Toc429469856 \h </w:instrText>
             </w:r>
             <w:r>
               <w:rPr>
@@ -547,7 +547,7 @@
               <w:noProof/>
             </w:rPr>
           </w:pPr>
-          <w:hyperlink w:anchor="_Toc429419213" w:history="1">
+          <w:hyperlink w:anchor="_Toc429469857" w:history="1">
             <w:r>
               <w:rPr>
                 <w:rStyle w:val="Hyperlink"/>
@@ -575,7 +575,7 @@
                 <w:noProof/>
                 <w:webHidden/>
               </w:rPr>
-              <w:instrText xml:space="preserve"> PAGEREF _Toc429419213 \h </w:instrText>
+              <w:instrText xml:space="preserve"> PAGEREF _Toc429469857 \h </w:instrText>
             </w:r>
             <w:r>
               <w:rPr>
@@ -596,6 +596,286 @@
                 <w:webHidden/>
               </w:rPr>
               <w:t>5</w:t>
+            </w:r>
+            <w:r>
+              <w:rPr>
+                <w:noProof/>
+                <w:webHidden/>
+              </w:rPr>
+              <w:fldChar w:fldCharType="end"/>
+            </w:r>
+          </w:hyperlink>
+        </w:p>
+        <w:p>
+          <w:pPr>
+            <w:pStyle w:val="TOC1"/>
+            <w:tabs>
+              <w:tab w:val="right" w:leader="dot" w:pos="9350"/>
+            </w:tabs>
+            <w:rPr>
+              <w:rFonts w:eastAsiaTheme="minorEastAsia"/>
+              <w:noProof/>
+            </w:rPr>
+          </w:pPr>
+          <w:hyperlink w:anchor="_Toc429469858" w:history="1">
+            <w:r>
+              <w:rPr>
+                <w:rStyle w:val="Hyperlink"/>
+                <w:b/>
+                <w:noProof/>
+              </w:rPr>
+              <w:t>Development Environment and Technologies</w:t>
+            </w:r>
+            <w:r>
+              <w:rPr>
+                <w:noProof/>
+                <w:webHidden/>
+              </w:rPr>
+              <w:tab/>
+            </w:r>
+            <w:r>
+              <w:rPr>
+                <w:noProof/>
+                <w:webHidden/>
+              </w:rPr>
+              <w:fldChar w:fldCharType="begin"/>
+            </w:r>
+            <w:r>
+              <w:rPr>
+                <w:noProof/>
+                <w:webHidden/>
+              </w:rPr>
+              <w:instrText xml:space="preserve"> PAGEREF _Toc429469858 \h </w:instrText>
+            </w:r>
+            <w:r>
+              <w:rPr>
+                <w:noProof/>
+                <w:webHidden/>
+              </w:rPr>
+            </w:r>
+            <w:r>
+              <w:rPr>
+                <w:noProof/>
+                <w:webHidden/>
+              </w:rPr>
+              <w:fldChar w:fldCharType="separate"/>
+            </w:r>
+            <w:r>
+              <w:rPr>
+                <w:noProof/>
+                <w:webHidden/>
+              </w:rPr>
+              <w:t>6</w:t>
+            </w:r>
+            <w:r>
+              <w:rPr>
+                <w:noProof/>
+                <w:webHidden/>
+              </w:rPr>
+              <w:fldChar w:fldCharType="end"/>
+            </w:r>
+          </w:hyperlink>
+        </w:p>
+        <w:p>
+          <w:pPr>
+            <w:pStyle w:val="TOC1"/>
+            <w:tabs>
+              <w:tab w:val="right" w:leader="dot" w:pos="9350"/>
+            </w:tabs>
+            <w:rPr>
+              <w:rFonts w:eastAsiaTheme="minorEastAsia"/>
+              <w:noProof/>
+            </w:rPr>
+          </w:pPr>
+          <w:hyperlink w:anchor="_Toc429469859" w:history="1">
+            <w:r>
+              <w:rPr>
+                <w:rStyle w:val="Hyperlink"/>
+                <w:b/>
+                <w:noProof/>
+              </w:rPr>
+              <w:t>Portlet Integration Patterns</w:t>
+            </w:r>
+            <w:r>
+              <w:rPr>
+                <w:noProof/>
+                <w:webHidden/>
+              </w:rPr>
+              <w:tab/>
+            </w:r>
+            <w:r>
+              <w:rPr>
+                <w:noProof/>
+                <w:webHidden/>
+              </w:rPr>
+              <w:fldChar w:fldCharType="begin"/>
+            </w:r>
+            <w:r>
+              <w:rPr>
+                <w:noProof/>
+                <w:webHidden/>
+              </w:rPr>
+              <w:instrText xml:space="preserve"> PAGEREF _Toc429469859 \h </w:instrText>
+            </w:r>
+            <w:r>
+              <w:rPr>
+                <w:noProof/>
+                <w:webHidden/>
+              </w:rPr>
+            </w:r>
+            <w:r>
+              <w:rPr>
+                <w:noProof/>
+                <w:webHidden/>
+              </w:rPr>
+              <w:fldChar w:fldCharType="separate"/>
+            </w:r>
+            <w:r>
+              <w:rPr>
+                <w:noProof/>
+                <w:webHidden/>
+              </w:rPr>
+              <w:t>6</w:t>
+            </w:r>
+            <w:r>
+              <w:rPr>
+                <w:noProof/>
+                <w:webHidden/>
+              </w:rPr>
+              <w:fldChar w:fldCharType="end"/>
+            </w:r>
+          </w:hyperlink>
+        </w:p>
+        <w:p>
+          <w:pPr>
+            <w:pStyle w:val="TOC1"/>
+            <w:tabs>
+              <w:tab w:val="right" w:leader="dot" w:pos="9350"/>
+            </w:tabs>
+            <w:rPr>
+              <w:rFonts w:eastAsiaTheme="minorEastAsia"/>
+              <w:noProof/>
+            </w:rPr>
+          </w:pPr>
+          <w:hyperlink w:anchor="_Toc429469860" w:history="1">
+            <w:r>
+              <w:rPr>
+                <w:rStyle w:val="Hyperlink"/>
+                <w:b/>
+                <w:noProof/>
+              </w:rPr>
+              <w:t>REST versus SOAP</w:t>
+            </w:r>
+            <w:r>
+              <w:rPr>
+                <w:noProof/>
+                <w:webHidden/>
+              </w:rPr>
+              <w:tab/>
+            </w:r>
+            <w:r>
+              <w:rPr>
+                <w:noProof/>
+                <w:webHidden/>
+              </w:rPr>
+              <w:fldChar w:fldCharType="begin"/>
+            </w:r>
+            <w:r>
+              <w:rPr>
+                <w:noProof/>
+                <w:webHidden/>
+              </w:rPr>
+              <w:instrText xml:space="preserve"> PAGEREF _Toc429469860 \h </w:instrText>
+            </w:r>
+            <w:r>
+              <w:rPr>
+                <w:noProof/>
+                <w:webHidden/>
+              </w:rPr>
+            </w:r>
+            <w:r>
+              <w:rPr>
+                <w:noProof/>
+                <w:webHidden/>
+              </w:rPr>
+              <w:fldChar w:fldCharType="separate"/>
+            </w:r>
+            <w:r>
+              <w:rPr>
+                <w:noProof/>
+                <w:webHidden/>
+              </w:rPr>
+              <w:t>7</w:t>
+            </w:r>
+            <w:r>
+              <w:rPr>
+                <w:noProof/>
+                <w:webHidden/>
+              </w:rPr>
+              <w:fldChar w:fldCharType="end"/>
+            </w:r>
+          </w:hyperlink>
+        </w:p>
+        <w:p>
+          <w:pPr>
+            <w:pStyle w:val="TOC1"/>
+            <w:tabs>
+              <w:tab w:val="right" w:leader="dot" w:pos="9350"/>
+            </w:tabs>
+            <w:rPr>
+              <w:rFonts w:eastAsiaTheme="minorEastAsia"/>
+              <w:noProof/>
+            </w:rPr>
+          </w:pPr>
+          <w:hyperlink w:anchor="_Toc429469861" w:history="1">
+            <w:r>
+              <w:rPr>
+                <w:rStyle w:val="Hyperlink"/>
+                <w:b/>
+                <w:noProof/>
+              </w:rPr>
+              <w:t>Hacking and Security Concerns</w:t>
+            </w:r>
+            <w:r>
+              <w:rPr>
+                <w:noProof/>
+                <w:webHidden/>
+              </w:rPr>
+              <w:tab/>
+            </w:r>
+            <w:r>
+              <w:rPr>
+                <w:noProof/>
+                <w:webHidden/>
+              </w:rPr>
+              <w:fldChar w:fldCharType="begin"/>
+            </w:r>
+            <w:r>
+              <w:rPr>
+                <w:noProof/>
+                <w:webHidden/>
+              </w:rPr>
+              <w:instrText xml:space="preserve"> PAGEREF _Toc429469861 \h </w:instrText>
+            </w:r>
+            <w:r>
+              <w:rPr>
+                <w:noProof/>
+                <w:webHidden/>
+              </w:rPr>
+            </w:r>
+            <w:r>
+              <w:rPr>
+                <w:noProof/>
+                <w:webHidden/>
+              </w:rPr>
+              <w:fldChar w:fldCharType="separate"/>
+            </w:r>
+            <w:r>
+              <w:rPr>
+                <w:noProof/>
+                <w:webHidden/>
+              </w:rPr>
+              <w:t>8</w:t>
             </w:r>
             <w:r>
               <w:rPr>
@@ -617,14 +897,14 @@
               <w:noProof/>
             </w:rPr>
           </w:pPr>
-          <w:hyperlink w:anchor="_Toc429419214" w:history="1">
+          <w:hyperlink w:anchor="_Toc429469862" w:history="1">
             <w:r>
               <w:rPr>
                 <w:rStyle w:val="Hyperlink"/>
                 <w:b/>
                 <w:noProof/>
               </w:rPr>
-              <w:t>The Objectives</w:t>
+              <w:t>Hacking</w:t>
             </w:r>
             <w:r>
               <w:rPr>
@@ -645,7 +925,7 @@
                 <w:noProof/>
                 <w:webHidden/>
               </w:rPr>
-              <w:instrText xml:space="preserve"> PAGEREF _Toc429419214 \h </w:instrText>
+              <w:instrText xml:space="preserve"> PAGEREF _Toc429469862 \h </w:instrText>
             </w:r>
             <w:r>
               <w:rPr>
@@ -665,7 +945,357 @@
                 <w:noProof/>
                 <w:webHidden/>
               </w:rPr>
-              <w:t>6</w:t>
+              <w:t>8</w:t>
+            </w:r>
+            <w:r>
+              <w:rPr>
+                <w:noProof/>
+                <w:webHidden/>
+              </w:rPr>
+              <w:fldChar w:fldCharType="end"/>
+            </w:r>
+          </w:hyperlink>
+        </w:p>
+        <w:p>
+          <w:pPr>
+            <w:pStyle w:val="TOC2"/>
+            <w:tabs>
+              <w:tab w:val="right" w:leader="dot" w:pos="9350"/>
+            </w:tabs>
+            <w:rPr>
+              <w:rFonts w:eastAsiaTheme="minorEastAsia"/>
+              <w:noProof/>
+            </w:rPr>
+          </w:pPr>
+          <w:hyperlink w:anchor="_Toc429469863" w:history="1">
+            <w:r>
+              <w:rPr>
+                <w:rStyle w:val="Hyperlink"/>
+                <w:b/>
+                <w:noProof/>
+              </w:rPr>
+              <w:t>Communication Protocol</w:t>
+            </w:r>
+            <w:r>
+              <w:rPr>
+                <w:noProof/>
+                <w:webHidden/>
+              </w:rPr>
+              <w:tab/>
+            </w:r>
+            <w:r>
+              <w:rPr>
+                <w:noProof/>
+                <w:webHidden/>
+              </w:rPr>
+              <w:fldChar w:fldCharType="begin"/>
+            </w:r>
+            <w:r>
+              <w:rPr>
+                <w:noProof/>
+                <w:webHidden/>
+              </w:rPr>
+              <w:instrText xml:space="preserve"> PAGEREF _Toc429469863 \h </w:instrText>
+            </w:r>
+            <w:r>
+              <w:rPr>
+                <w:noProof/>
+                <w:webHidden/>
+              </w:rPr>
+            </w:r>
+            <w:r>
+              <w:rPr>
+                <w:noProof/>
+                <w:webHidden/>
+              </w:rPr>
+              <w:fldChar w:fldCharType="separate"/>
+            </w:r>
+            <w:r>
+              <w:rPr>
+                <w:noProof/>
+                <w:webHidden/>
+              </w:rPr>
+              <w:t>8</w:t>
+            </w:r>
+            <w:r>
+              <w:rPr>
+                <w:noProof/>
+                <w:webHidden/>
+              </w:rPr>
+              <w:fldChar w:fldCharType="end"/>
+            </w:r>
+          </w:hyperlink>
+        </w:p>
+        <w:p>
+          <w:pPr>
+            <w:pStyle w:val="TOC2"/>
+            <w:tabs>
+              <w:tab w:val="right" w:leader="dot" w:pos="9350"/>
+            </w:tabs>
+            <w:rPr>
+              <w:rFonts w:eastAsiaTheme="minorEastAsia"/>
+              <w:noProof/>
+            </w:rPr>
+          </w:pPr>
+          <w:hyperlink w:anchor="_Toc429469864" w:history="1">
+            <w:r>
+              <w:rPr>
+                <w:rStyle w:val="Hyperlink"/>
+                <w:b/>
+                <w:noProof/>
+              </w:rPr>
+              <w:t>Passwords</w:t>
+            </w:r>
+            <w:r>
+              <w:rPr>
+                <w:noProof/>
+                <w:webHidden/>
+              </w:rPr>
+              <w:tab/>
+            </w:r>
+            <w:r>
+              <w:rPr>
+                <w:noProof/>
+                <w:webHidden/>
+              </w:rPr>
+              <w:fldChar w:fldCharType="begin"/>
+            </w:r>
+            <w:r>
+              <w:rPr>
+                <w:noProof/>
+                <w:webHidden/>
+              </w:rPr>
+              <w:instrText xml:space="preserve"> PAGEREF _Toc429469864 \h </w:instrText>
+            </w:r>
+            <w:r>
+              <w:rPr>
+                <w:noProof/>
+                <w:webHidden/>
+              </w:rPr>
+            </w:r>
+            <w:r>
+              <w:rPr>
+                <w:noProof/>
+                <w:webHidden/>
+              </w:rPr>
+              <w:fldChar w:fldCharType="separate"/>
+            </w:r>
+            <w:r>
+              <w:rPr>
+                <w:noProof/>
+                <w:webHidden/>
+              </w:rPr>
+              <w:t>8</w:t>
+            </w:r>
+            <w:r>
+              <w:rPr>
+                <w:noProof/>
+                <w:webHidden/>
+              </w:rPr>
+              <w:fldChar w:fldCharType="end"/>
+            </w:r>
+          </w:hyperlink>
+        </w:p>
+        <w:p>
+          <w:pPr>
+            <w:pStyle w:val="TOC2"/>
+            <w:tabs>
+              <w:tab w:val="right" w:leader="dot" w:pos="9350"/>
+            </w:tabs>
+            <w:rPr>
+              <w:rFonts w:eastAsiaTheme="minorEastAsia"/>
+              <w:noProof/>
+            </w:rPr>
+          </w:pPr>
+          <w:hyperlink w:anchor="_Toc429469865" w:history="1">
+            <w:r>
+              <w:rPr>
+                <w:rStyle w:val="Hyperlink"/>
+                <w:b/>
+                <w:noProof/>
+              </w:rPr>
+              <w:t>Spoofing/Hijacking</w:t>
+            </w:r>
+            <w:r>
+              <w:rPr>
+                <w:noProof/>
+                <w:webHidden/>
+              </w:rPr>
+              <w:tab/>
+            </w:r>
+            <w:r>
+              <w:rPr>
+                <w:noProof/>
+                <w:webHidden/>
+              </w:rPr>
+              <w:fldChar w:fldCharType="begin"/>
+            </w:r>
+            <w:r>
+              <w:rPr>
+                <w:noProof/>
+                <w:webHidden/>
+              </w:rPr>
+              <w:instrText xml:space="preserve"> PAGEREF _Toc429469865 \h </w:instrText>
+            </w:r>
+            <w:r>
+              <w:rPr>
+                <w:noProof/>
+                <w:webHidden/>
+              </w:rPr>
+            </w:r>
+            <w:r>
+              <w:rPr>
+                <w:noProof/>
+                <w:webHidden/>
+              </w:rPr>
+              <w:fldChar w:fldCharType="separate"/>
+            </w:r>
+            <w:r>
+              <w:rPr>
+                <w:noProof/>
+                <w:webHidden/>
+              </w:rPr>
+              <w:t>8</w:t>
+            </w:r>
+            <w:r>
+              <w:rPr>
+                <w:noProof/>
+                <w:webHidden/>
+              </w:rPr>
+              <w:fldChar w:fldCharType="end"/>
+            </w:r>
+          </w:hyperlink>
+        </w:p>
+        <w:p>
+          <w:pPr>
+            <w:pStyle w:val="TOC2"/>
+            <w:tabs>
+              <w:tab w:val="right" w:leader="dot" w:pos="9350"/>
+            </w:tabs>
+            <w:rPr>
+              <w:rFonts w:eastAsiaTheme="minorEastAsia"/>
+              <w:noProof/>
+            </w:rPr>
+          </w:pPr>
+          <w:hyperlink w:anchor="_Toc429469866" w:history="1">
+            <w:r>
+              <w:rPr>
+                <w:rStyle w:val="Hyperlink"/>
+                <w:b/>
+                <w:noProof/>
+              </w:rPr>
+              <w:t>SQL Injection</w:t>
+            </w:r>
+            <w:r>
+              <w:rPr>
+                <w:noProof/>
+                <w:webHidden/>
+              </w:rPr>
+              <w:tab/>
+            </w:r>
+            <w:r>
+              <w:rPr>
+                <w:noProof/>
+                <w:webHidden/>
+              </w:rPr>
+              <w:fldChar w:fldCharType="begin"/>
+            </w:r>
+            <w:r>
+              <w:rPr>
+                <w:noProof/>
+                <w:webHidden/>
+              </w:rPr>
+              <w:instrText xml:space="preserve"> PAGEREF _Toc429469866 \h </w:instrText>
+            </w:r>
+            <w:r>
+              <w:rPr>
+                <w:noProof/>
+                <w:webHidden/>
+              </w:rPr>
+            </w:r>
+            <w:r>
+              <w:rPr>
+                <w:noProof/>
+                <w:webHidden/>
+              </w:rPr>
+              <w:fldChar w:fldCharType="separate"/>
+            </w:r>
+            <w:r>
+              <w:rPr>
+                <w:noProof/>
+                <w:webHidden/>
+              </w:rPr>
+              <w:t>8</w:t>
+            </w:r>
+            <w:r>
+              <w:rPr>
+                <w:noProof/>
+                <w:webHidden/>
+              </w:rPr>
+              <w:fldChar w:fldCharType="end"/>
+            </w:r>
+          </w:hyperlink>
+        </w:p>
+        <w:p>
+          <w:pPr>
+            <w:pStyle w:val="TOC2"/>
+            <w:tabs>
+              <w:tab w:val="right" w:leader="dot" w:pos="9350"/>
+            </w:tabs>
+            <w:rPr>
+              <w:rFonts w:eastAsiaTheme="minorEastAsia"/>
+              <w:noProof/>
+            </w:rPr>
+          </w:pPr>
+          <w:hyperlink w:anchor="_Toc429469867" w:history="1">
+            <w:r>
+              <w:rPr>
+                <w:rStyle w:val="Hyperlink"/>
+                <w:b/>
+                <w:noProof/>
+              </w:rPr>
+              <w:t>Denial of Service</w:t>
+            </w:r>
+            <w:r>
+              <w:rPr>
+                <w:noProof/>
+                <w:webHidden/>
+              </w:rPr>
+              <w:tab/>
+            </w:r>
+            <w:r>
+              <w:rPr>
+                <w:noProof/>
+                <w:webHidden/>
+              </w:rPr>
+              <w:fldChar w:fldCharType="begin"/>
+            </w:r>
+            <w:r>
+              <w:rPr>
+                <w:noProof/>
+                <w:webHidden/>
+              </w:rPr>
+              <w:instrText xml:space="preserve"> PAGEREF _Toc429469867 \h </w:instrText>
+            </w:r>
+            <w:r>
+              <w:rPr>
+                <w:noProof/>
+                <w:webHidden/>
+              </w:rPr>
+            </w:r>
+            <w:r>
+              <w:rPr>
+                <w:noProof/>
+                <w:webHidden/>
+              </w:rPr>
+              <w:fldChar w:fldCharType="separate"/>
+            </w:r>
+            <w:r>
+              <w:rPr>
+                <w:noProof/>
+                <w:webHidden/>
+              </w:rPr>
+              <w:t>8</w:t>
             </w:r>
             <w:r>
               <w:rPr>
@@ -687,14 +1317,14 @@
               <w:noProof/>
             </w:rPr>
           </w:pPr>
-          <w:hyperlink w:anchor="_Toc429419215" w:history="1">
+          <w:hyperlink w:anchor="_Toc429469868" w:history="1">
             <w:r>
               <w:rPr>
                 <w:rStyle w:val="Hyperlink"/>
                 <w:b/>
                 <w:noProof/>
               </w:rPr>
-              <w:t>Development Environment and Technologies</w:t>
+              <w:t>Salesforce Applicative Security and Content Filtering</w:t>
             </w:r>
             <w:r>
               <w:rPr>
@@ -715,7 +1345,7 @@
                 <w:noProof/>
                 <w:webHidden/>
               </w:rPr>
-              <w:instrText xml:space="preserve"> PAGEREF _Toc429419215 \h </w:instrText>
+              <w:instrText xml:space="preserve"> PAGEREF _Toc429469868 \h </w:instrText>
             </w:r>
             <w:r>
               <w:rPr>
@@ -735,7 +1365,147 @@
                 <w:noProof/>
                 <w:webHidden/>
               </w:rPr>
-              <w:t>7</w:t>
+              <w:t>9</w:t>
+            </w:r>
+            <w:r>
+              <w:rPr>
+                <w:noProof/>
+                <w:webHidden/>
+              </w:rPr>
+              <w:fldChar w:fldCharType="end"/>
+            </w:r>
+          </w:hyperlink>
+        </w:p>
+        <w:p>
+          <w:pPr>
+            <w:pStyle w:val="TOC2"/>
+            <w:tabs>
+              <w:tab w:val="right" w:leader="dot" w:pos="9350"/>
+            </w:tabs>
+            <w:rPr>
+              <w:rFonts w:eastAsiaTheme="minorEastAsia"/>
+              <w:noProof/>
+            </w:rPr>
+          </w:pPr>
+          <w:hyperlink w:anchor="_Toc429469869" w:history="1">
+            <w:r>
+              <w:rPr>
+                <w:rStyle w:val="Hyperlink"/>
+                <w:b/>
+                <w:noProof/>
+              </w:rPr>
+              <w:t>Goals</w:t>
+            </w:r>
+            <w:r>
+              <w:rPr>
+                <w:noProof/>
+                <w:webHidden/>
+              </w:rPr>
+              <w:tab/>
+            </w:r>
+            <w:r>
+              <w:rPr>
+                <w:noProof/>
+                <w:webHidden/>
+              </w:rPr>
+              <w:fldChar w:fldCharType="begin"/>
+            </w:r>
+            <w:r>
+              <w:rPr>
+                <w:noProof/>
+                <w:webHidden/>
+              </w:rPr>
+              <w:instrText xml:space="preserve"> PAGEREF _Toc429469869 \h </w:instrText>
+            </w:r>
+            <w:r>
+              <w:rPr>
+                <w:noProof/>
+                <w:webHidden/>
+              </w:rPr>
+            </w:r>
+            <w:r>
+              <w:rPr>
+                <w:noProof/>
+                <w:webHidden/>
+              </w:rPr>
+              <w:fldChar w:fldCharType="separate"/>
+            </w:r>
+            <w:r>
+              <w:rPr>
+                <w:noProof/>
+                <w:webHidden/>
+              </w:rPr>
+              <w:t>9</w:t>
+            </w:r>
+            <w:r>
+              <w:rPr>
+                <w:noProof/>
+                <w:webHidden/>
+              </w:rPr>
+              <w:fldChar w:fldCharType="end"/>
+            </w:r>
+          </w:hyperlink>
+        </w:p>
+        <w:p>
+          <w:pPr>
+            <w:pStyle w:val="TOC2"/>
+            <w:tabs>
+              <w:tab w:val="right" w:leader="dot" w:pos="9350"/>
+            </w:tabs>
+            <w:rPr>
+              <w:rFonts w:eastAsiaTheme="minorEastAsia"/>
+              <w:noProof/>
+            </w:rPr>
+          </w:pPr>
+          <w:hyperlink w:anchor="_Toc429469870" w:history="1">
+            <w:r>
+              <w:rPr>
+                <w:rStyle w:val="Hyperlink"/>
+                <w:b/>
+                <w:noProof/>
+              </w:rPr>
+              <w:t>Query Filtering</w:t>
+            </w:r>
+            <w:r>
+              <w:rPr>
+                <w:noProof/>
+                <w:webHidden/>
+              </w:rPr>
+              <w:tab/>
+            </w:r>
+            <w:r>
+              <w:rPr>
+                <w:noProof/>
+                <w:webHidden/>
+              </w:rPr>
+              <w:fldChar w:fldCharType="begin"/>
+            </w:r>
+            <w:r>
+              <w:rPr>
+                <w:noProof/>
+                <w:webHidden/>
+              </w:rPr>
+              <w:instrText xml:space="preserve"> PAGEREF _Toc429469870 \h </w:instrText>
+            </w:r>
+            <w:r>
+              <w:rPr>
+                <w:noProof/>
+                <w:webHidden/>
+              </w:rPr>
+            </w:r>
+            <w:r>
+              <w:rPr>
+                <w:noProof/>
+                <w:webHidden/>
+              </w:rPr>
+              <w:fldChar w:fldCharType="separate"/>
+            </w:r>
+            <w:r>
+              <w:rPr>
+                <w:noProof/>
+                <w:webHidden/>
+              </w:rPr>
+              <w:t>9</w:t>
             </w:r>
             <w:r>
               <w:rPr>
@@ -757,14 +1527,14 @@
               <w:noProof/>
             </w:rPr>
           </w:pPr>
-          <w:hyperlink w:anchor="_Toc429419216" w:history="1">
+          <w:hyperlink w:anchor="_Toc429469871" w:history="1">
             <w:r>
               <w:rPr>
                 <w:rStyle w:val="Hyperlink"/>
                 <w:b/>
                 <w:noProof/>
               </w:rPr>
-              <w:t>Portlet Integration Patterns</w:t>
+              <w:t>Portlet Development Standards</w:t>
             </w:r>
             <w:r>
               <w:rPr>
@@ -785,7 +1555,7 @@
                 <w:noProof/>
                 <w:webHidden/>
               </w:rPr>
-              <w:instrText xml:space="preserve"> PAGEREF _Toc429419216 \h </w:instrText>
+              <w:instrText xml:space="preserve"> PAGEREF _Toc429469871 \h </w:instrText>
             </w:r>
             <w:r>
               <w:rPr>
@@ -805,7 +1575,287 @@
                 <w:noProof/>
                 <w:webHidden/>
               </w:rPr>
-              <w:t>7</w:t>
+              <w:t>10</w:t>
+            </w:r>
+            <w:r>
+              <w:rPr>
+                <w:noProof/>
+                <w:webHidden/>
+              </w:rPr>
+              <w:fldChar w:fldCharType="end"/>
+            </w:r>
+          </w:hyperlink>
+        </w:p>
+        <w:p>
+          <w:pPr>
+            <w:pStyle w:val="TOC2"/>
+            <w:tabs>
+              <w:tab w:val="right" w:leader="dot" w:pos="9350"/>
+            </w:tabs>
+            <w:rPr>
+              <w:rFonts w:eastAsiaTheme="minorEastAsia"/>
+              <w:noProof/>
+            </w:rPr>
+          </w:pPr>
+          <w:hyperlink w:anchor="_Toc429469872" w:history="1">
+            <w:r>
+              <w:rPr>
+                <w:rStyle w:val="Hyperlink"/>
+                <w:b/>
+                <w:noProof/>
+              </w:rPr>
+              <w:t>Portlet Standard</w:t>
+            </w:r>
+            <w:r>
+              <w:rPr>
+                <w:noProof/>
+                <w:webHidden/>
+              </w:rPr>
+              <w:tab/>
+            </w:r>
+            <w:r>
+              <w:rPr>
+                <w:noProof/>
+                <w:webHidden/>
+              </w:rPr>
+              <w:fldChar w:fldCharType="begin"/>
+            </w:r>
+            <w:r>
+              <w:rPr>
+                <w:noProof/>
+                <w:webHidden/>
+              </w:rPr>
+              <w:instrText xml:space="preserve"> PAGEREF _Toc429469872 \h </w:instrText>
+            </w:r>
+            <w:r>
+              <w:rPr>
+                <w:noProof/>
+                <w:webHidden/>
+              </w:rPr>
+            </w:r>
+            <w:r>
+              <w:rPr>
+                <w:noProof/>
+                <w:webHidden/>
+              </w:rPr>
+              <w:fldChar w:fldCharType="separate"/>
+            </w:r>
+            <w:r>
+              <w:rPr>
+                <w:noProof/>
+                <w:webHidden/>
+              </w:rPr>
+              <w:t>10</w:t>
+            </w:r>
+            <w:r>
+              <w:rPr>
+                <w:noProof/>
+                <w:webHidden/>
+              </w:rPr>
+              <w:fldChar w:fldCharType="end"/>
+            </w:r>
+          </w:hyperlink>
+        </w:p>
+        <w:p>
+          <w:pPr>
+            <w:pStyle w:val="TOC2"/>
+            <w:tabs>
+              <w:tab w:val="right" w:leader="dot" w:pos="9350"/>
+            </w:tabs>
+            <w:rPr>
+              <w:rFonts w:eastAsiaTheme="minorEastAsia"/>
+              <w:noProof/>
+            </w:rPr>
+          </w:pPr>
+          <w:hyperlink w:anchor="_Toc429469873" w:history="1">
+            <w:r>
+              <w:rPr>
+                <w:rStyle w:val="Hyperlink"/>
+                <w:b/>
+                <w:noProof/>
+              </w:rPr>
+              <w:t>Portlet Preferences</w:t>
+            </w:r>
+            <w:r>
+              <w:rPr>
+                <w:noProof/>
+                <w:webHidden/>
+              </w:rPr>
+              <w:tab/>
+            </w:r>
+            <w:r>
+              <w:rPr>
+                <w:noProof/>
+                <w:webHidden/>
+              </w:rPr>
+              <w:fldChar w:fldCharType="begin"/>
+            </w:r>
+            <w:r>
+              <w:rPr>
+                <w:noProof/>
+                <w:webHidden/>
+              </w:rPr>
+              <w:instrText xml:space="preserve"> PAGEREF _Toc429469873 \h </w:instrText>
+            </w:r>
+            <w:r>
+              <w:rPr>
+                <w:noProof/>
+                <w:webHidden/>
+              </w:rPr>
+            </w:r>
+            <w:r>
+              <w:rPr>
+                <w:noProof/>
+                <w:webHidden/>
+              </w:rPr>
+              <w:fldChar w:fldCharType="separate"/>
+            </w:r>
+            <w:r>
+              <w:rPr>
+                <w:noProof/>
+                <w:webHidden/>
+              </w:rPr>
+              <w:t>10</w:t>
+            </w:r>
+            <w:r>
+              <w:rPr>
+                <w:noProof/>
+                <w:webHidden/>
+              </w:rPr>
+              <w:fldChar w:fldCharType="end"/>
+            </w:r>
+          </w:hyperlink>
+        </w:p>
+        <w:p>
+          <w:pPr>
+            <w:pStyle w:val="TOC2"/>
+            <w:tabs>
+              <w:tab w:val="right" w:leader="dot" w:pos="9350"/>
+            </w:tabs>
+            <w:rPr>
+              <w:rFonts w:eastAsiaTheme="minorEastAsia"/>
+              <w:noProof/>
+            </w:rPr>
+          </w:pPr>
+          <w:hyperlink w:anchor="_Toc429469874" w:history="1">
+            <w:r>
+              <w:rPr>
+                <w:rStyle w:val="Hyperlink"/>
+                <w:b/>
+                <w:noProof/>
+              </w:rPr>
+              <w:t>Inter-portlet communication</w:t>
+            </w:r>
+            <w:r>
+              <w:rPr>
+                <w:noProof/>
+                <w:webHidden/>
+              </w:rPr>
+              <w:tab/>
+            </w:r>
+            <w:r>
+              <w:rPr>
+                <w:noProof/>
+                <w:webHidden/>
+              </w:rPr>
+              <w:fldChar w:fldCharType="begin"/>
+            </w:r>
+            <w:r>
+              <w:rPr>
+                <w:noProof/>
+                <w:webHidden/>
+              </w:rPr>
+              <w:instrText xml:space="preserve"> PAGEREF _Toc429469874 \h </w:instrText>
+            </w:r>
+            <w:r>
+              <w:rPr>
+                <w:noProof/>
+                <w:webHidden/>
+              </w:rPr>
+            </w:r>
+            <w:r>
+              <w:rPr>
+                <w:noProof/>
+                <w:webHidden/>
+              </w:rPr>
+              <w:fldChar w:fldCharType="separate"/>
+            </w:r>
+            <w:r>
+              <w:rPr>
+                <w:noProof/>
+                <w:webHidden/>
+              </w:rPr>
+              <w:t>10</w:t>
+            </w:r>
+            <w:r>
+              <w:rPr>
+                <w:noProof/>
+                <w:webHidden/>
+              </w:rPr>
+              <w:fldChar w:fldCharType="end"/>
+            </w:r>
+          </w:hyperlink>
+        </w:p>
+        <w:p>
+          <w:pPr>
+            <w:pStyle w:val="TOC2"/>
+            <w:tabs>
+              <w:tab w:val="right" w:leader="dot" w:pos="9350"/>
+            </w:tabs>
+            <w:rPr>
+              <w:rFonts w:eastAsiaTheme="minorEastAsia"/>
+              <w:noProof/>
+            </w:rPr>
+          </w:pPr>
+          <w:hyperlink w:anchor="_Toc429469875" w:history="1">
+            <w:r>
+              <w:rPr>
+                <w:rStyle w:val="Hyperlink"/>
+                <w:b/>
+                <w:noProof/>
+              </w:rPr>
+              <w:t>Portlet Namespacing and Name Collisions</w:t>
+            </w:r>
+            <w:r>
+              <w:rPr>
+                <w:noProof/>
+                <w:webHidden/>
+              </w:rPr>
+              <w:tab/>
+            </w:r>
+            <w:r>
+              <w:rPr>
+                <w:noProof/>
+                <w:webHidden/>
+              </w:rPr>
+              <w:fldChar w:fldCharType="begin"/>
+            </w:r>
+            <w:r>
+              <w:rPr>
+                <w:noProof/>
+                <w:webHidden/>
+              </w:rPr>
+              <w:instrText xml:space="preserve"> PAGEREF _Toc429469875 \h </w:instrText>
+            </w:r>
+            <w:r>
+              <w:rPr>
+                <w:noProof/>
+                <w:webHidden/>
+              </w:rPr>
+            </w:r>
+            <w:r>
+              <w:rPr>
+                <w:noProof/>
+                <w:webHidden/>
+              </w:rPr>
+              <w:fldChar w:fldCharType="separate"/>
+            </w:r>
+            <w:r>
+              <w:rPr>
+                <w:noProof/>
+                <w:webHidden/>
+              </w:rPr>
+              <w:t>10</w:t>
             </w:r>
             <w:r>
               <w:rPr>
@@ -827,14 +1877,14 @@
               <w:noProof/>
             </w:rPr>
           </w:pPr>
-          <w:hyperlink w:anchor="_Toc429419217" w:history="1">
+          <w:hyperlink w:anchor="_Toc429469876" w:history="1">
             <w:r>
               <w:rPr>
                 <w:rStyle w:val="Hyperlink"/>
                 <w:b/>
                 <w:noProof/>
               </w:rPr>
-              <w:t>REST versus SOAP</w:t>
+              <w:t>Recommended Integration Pattern</w:t>
             </w:r>
             <w:r>
               <w:rPr>
@@ -855,7 +1905,7 @@
                 <w:noProof/>
                 <w:webHidden/>
               </w:rPr>
-              <w:instrText xml:space="preserve"> PAGEREF _Toc429419217 \h </w:instrText>
+              <w:instrText xml:space="preserve"> PAGEREF _Toc429469876 \h </w:instrText>
             </w:r>
             <w:r>
               <w:rPr>
@@ -875,7 +1925,287 @@
                 <w:noProof/>
                 <w:webHidden/>
               </w:rPr>
-              <w:t>8</w:t>
+              <w:t>11</w:t>
+            </w:r>
+            <w:r>
+              <w:rPr>
+                <w:noProof/>
+                <w:webHidden/>
+              </w:rPr>
+              <w:fldChar w:fldCharType="end"/>
+            </w:r>
+          </w:hyperlink>
+        </w:p>
+        <w:p>
+          <w:pPr>
+            <w:pStyle w:val="TOC2"/>
+            <w:tabs>
+              <w:tab w:val="right" w:leader="dot" w:pos="9350"/>
+            </w:tabs>
+            <w:rPr>
+              <w:rFonts w:eastAsiaTheme="minorEastAsia"/>
+              <w:noProof/>
+            </w:rPr>
+          </w:pPr>
+          <w:hyperlink w:anchor="_Toc429469877" w:history="1">
+            <w:r>
+              <w:rPr>
+                <w:rStyle w:val="Hyperlink"/>
+                <w:b/>
+                <w:noProof/>
+              </w:rPr>
+              <w:t>SFDC Integration Pattern</w:t>
+            </w:r>
+            <w:r>
+              <w:rPr>
+                <w:noProof/>
+                <w:webHidden/>
+              </w:rPr>
+              <w:tab/>
+            </w:r>
+            <w:r>
+              <w:rPr>
+                <w:noProof/>
+                <w:webHidden/>
+              </w:rPr>
+              <w:fldChar w:fldCharType="begin"/>
+            </w:r>
+            <w:r>
+              <w:rPr>
+                <w:noProof/>
+                <w:webHidden/>
+              </w:rPr>
+              <w:instrText xml:space="preserve"> PAGEREF _Toc429469877 \h </w:instrText>
+            </w:r>
+            <w:r>
+              <w:rPr>
+                <w:noProof/>
+                <w:webHidden/>
+              </w:rPr>
+            </w:r>
+            <w:r>
+              <w:rPr>
+                <w:noProof/>
+                <w:webHidden/>
+              </w:rPr>
+              <w:fldChar w:fldCharType="separate"/>
+            </w:r>
+            <w:r>
+              <w:rPr>
+                <w:noProof/>
+                <w:webHidden/>
+              </w:rPr>
+              <w:t>11</w:t>
+            </w:r>
+            <w:r>
+              <w:rPr>
+                <w:noProof/>
+                <w:webHidden/>
+              </w:rPr>
+              <w:fldChar w:fldCharType="end"/>
+            </w:r>
+          </w:hyperlink>
+        </w:p>
+        <w:p>
+          <w:pPr>
+            <w:pStyle w:val="TOC2"/>
+            <w:tabs>
+              <w:tab w:val="right" w:leader="dot" w:pos="9350"/>
+            </w:tabs>
+            <w:rPr>
+              <w:rFonts w:eastAsiaTheme="minorEastAsia"/>
+              <w:noProof/>
+            </w:rPr>
+          </w:pPr>
+          <w:hyperlink w:anchor="_Toc429469878" w:history="1">
+            <w:r>
+              <w:rPr>
+                <w:rStyle w:val="Hyperlink"/>
+                <w:b/>
+                <w:noProof/>
+              </w:rPr>
+              <w:t>Additional Considerations</w:t>
+            </w:r>
+            <w:r>
+              <w:rPr>
+                <w:noProof/>
+                <w:webHidden/>
+              </w:rPr>
+              <w:tab/>
+            </w:r>
+            <w:r>
+              <w:rPr>
+                <w:noProof/>
+                <w:webHidden/>
+              </w:rPr>
+              <w:fldChar w:fldCharType="begin"/>
+            </w:r>
+            <w:r>
+              <w:rPr>
+                <w:noProof/>
+                <w:webHidden/>
+              </w:rPr>
+              <w:instrText xml:space="preserve"> PAGEREF _Toc429469878 \h </w:instrText>
+            </w:r>
+            <w:r>
+              <w:rPr>
+                <w:noProof/>
+                <w:webHidden/>
+              </w:rPr>
+            </w:r>
+            <w:r>
+              <w:rPr>
+                <w:noProof/>
+                <w:webHidden/>
+              </w:rPr>
+              <w:fldChar w:fldCharType="separate"/>
+            </w:r>
+            <w:r>
+              <w:rPr>
+                <w:noProof/>
+                <w:webHidden/>
+              </w:rPr>
+              <w:t>13</w:t>
+            </w:r>
+            <w:r>
+              <w:rPr>
+                <w:noProof/>
+                <w:webHidden/>
+              </w:rPr>
+              <w:fldChar w:fldCharType="end"/>
+            </w:r>
+          </w:hyperlink>
+        </w:p>
+        <w:p>
+          <w:pPr>
+            <w:pStyle w:val="TOC3"/>
+            <w:tabs>
+              <w:tab w:val="right" w:leader="dot" w:pos="9350"/>
+            </w:tabs>
+            <w:rPr>
+              <w:rFonts w:eastAsiaTheme="minorEastAsia"/>
+              <w:noProof/>
+            </w:rPr>
+          </w:pPr>
+          <w:hyperlink w:anchor="_Toc429469879" w:history="1">
+            <w:r>
+              <w:rPr>
+                <w:rStyle w:val="Hyperlink"/>
+                <w:b/>
+                <w:noProof/>
+              </w:rPr>
+              <w:t>Security</w:t>
+            </w:r>
+            <w:r>
+              <w:rPr>
+                <w:noProof/>
+                <w:webHidden/>
+              </w:rPr>
+              <w:tab/>
+            </w:r>
+            <w:r>
+              <w:rPr>
+                <w:noProof/>
+                <w:webHidden/>
+              </w:rPr>
+              <w:fldChar w:fldCharType="begin"/>
+            </w:r>
+            <w:r>
+              <w:rPr>
+                <w:noProof/>
+                <w:webHidden/>
+              </w:rPr>
+              <w:instrText xml:space="preserve"> PAGEREF _Toc429469879 \h </w:instrText>
+            </w:r>
+            <w:r>
+              <w:rPr>
+                <w:noProof/>
+                <w:webHidden/>
+              </w:rPr>
+            </w:r>
+            <w:r>
+              <w:rPr>
+                <w:noProof/>
+                <w:webHidden/>
+              </w:rPr>
+              <w:fldChar w:fldCharType="separate"/>
+            </w:r>
+            <w:r>
+              <w:rPr>
+                <w:noProof/>
+                <w:webHidden/>
+              </w:rPr>
+              <w:t>13</w:t>
+            </w:r>
+            <w:r>
+              <w:rPr>
+                <w:noProof/>
+                <w:webHidden/>
+              </w:rPr>
+              <w:fldChar w:fldCharType="end"/>
+            </w:r>
+          </w:hyperlink>
+        </w:p>
+        <w:p>
+          <w:pPr>
+            <w:pStyle w:val="TOC3"/>
+            <w:tabs>
+              <w:tab w:val="right" w:leader="dot" w:pos="9350"/>
+            </w:tabs>
+            <w:rPr>
+              <w:rFonts w:eastAsiaTheme="minorEastAsia"/>
+              <w:noProof/>
+            </w:rPr>
+          </w:pPr>
+          <w:hyperlink w:anchor="_Toc429469880" w:history="1">
+            <w:r>
+              <w:rPr>
+                <w:rStyle w:val="Hyperlink"/>
+                <w:b/>
+                <w:noProof/>
+              </w:rPr>
+              <w:t>Multi-lingual Support</w:t>
+            </w:r>
+            <w:r>
+              <w:rPr>
+                <w:noProof/>
+                <w:webHidden/>
+              </w:rPr>
+              <w:tab/>
+            </w:r>
+            <w:r>
+              <w:rPr>
+                <w:noProof/>
+                <w:webHidden/>
+              </w:rPr>
+              <w:fldChar w:fldCharType="begin"/>
+            </w:r>
+            <w:r>
+              <w:rPr>
+                <w:noProof/>
+                <w:webHidden/>
+              </w:rPr>
+              <w:instrText xml:space="preserve"> PAGEREF _Toc429469880 \h </w:instrText>
+            </w:r>
+            <w:r>
+              <w:rPr>
+                <w:noProof/>
+                <w:webHidden/>
+              </w:rPr>
+            </w:r>
+            <w:r>
+              <w:rPr>
+                <w:noProof/>
+                <w:webHidden/>
+              </w:rPr>
+              <w:fldChar w:fldCharType="separate"/>
+            </w:r>
+            <w:r>
+              <w:rPr>
+                <w:noProof/>
+                <w:webHidden/>
+              </w:rPr>
+              <w:t>13</w:t>
             </w:r>
             <w:r>
               <w:rPr>
@@ -897,14 +2227,14 @@
               <w:noProof/>
             </w:rPr>
           </w:pPr>
-          <w:hyperlink w:anchor="_Toc429419218" w:history="1">
+          <w:hyperlink w:anchor="_Toc429469881" w:history="1">
             <w:r>
               <w:rPr>
                 <w:rStyle w:val="Hyperlink"/>
                 <w:b/>
                 <w:noProof/>
               </w:rPr>
-              <w:t>Hacking and Security Concerns</w:t>
+              <w:t>Recommended Portlet Development Pattern</w:t>
             </w:r>
             <w:r>
               <w:rPr>
@@ -925,7 +2255,7 @@
                 <w:noProof/>
                 <w:webHidden/>
               </w:rPr>
-              <w:instrText xml:space="preserve"> PAGEREF _Toc429419218 \h </w:instrText>
+              <w:instrText xml:space="preserve"> PAGEREF _Toc429469881 \h </w:instrText>
             </w:r>
             <w:r>
               <w:rPr>
@@ -945,7 +2275,7 @@
                 <w:noProof/>
                 <w:webHidden/>
               </w:rPr>
-              <w:t>10</w:t>
+              <w:t>14</w:t>
             </w:r>
             <w:r>
               <w:rPr>
@@ -967,14 +2297,14 @@
               <w:noProof/>
             </w:rPr>
           </w:pPr>
-          <w:hyperlink w:anchor="_Toc429419219" w:history="1">
+          <w:hyperlink w:anchor="_Toc429469882" w:history="1">
             <w:r>
               <w:rPr>
                 <w:rStyle w:val="Hyperlink"/>
                 <w:b/>
                 <w:noProof/>
               </w:rPr>
-              <w:t>Hacking</w:t>
+              <w:t>Hybrid WCM/Client-side Portlet Pattern</w:t>
             </w:r>
             <w:r>
               <w:rPr>
@@ -995,7 +2325,7 @@
                 <w:noProof/>
                 <w:webHidden/>
               </w:rPr>
-              <w:instrText xml:space="preserve"> PAGEREF _Toc429419219 \h </w:instrText>
+              <w:instrText xml:space="preserve"> PAGEREF _Toc429469882 \h </w:instrText>
             </w:r>
             <w:r>
               <w:rPr>
@@ -1015,7 +2345,77 @@
                 <w:noProof/>
                 <w:webHidden/>
               </w:rPr>
-              <w:t>10</w:t>
+              <w:t>14</w:t>
+            </w:r>
+            <w:r>
+              <w:rPr>
+                <w:noProof/>
+                <w:webHidden/>
+              </w:rPr>
+              <w:fldChar w:fldCharType="end"/>
+            </w:r>
+          </w:hyperlink>
+        </w:p>
+        <w:p>
+          <w:pPr>
+            <w:pStyle w:val="TOC1"/>
+            <w:tabs>
+              <w:tab w:val="right" w:leader="dot" w:pos="9350"/>
+            </w:tabs>
+            <w:rPr>
+              <w:rFonts w:eastAsiaTheme="minorEastAsia"/>
+              <w:noProof/>
+            </w:rPr>
+          </w:pPr>
+          <w:hyperlink w:anchor="_Toc429469883" w:history="1">
+            <w:r>
+              <w:rPr>
+                <w:rStyle w:val="Hyperlink"/>
+                <w:b/>
+                <w:noProof/>
+              </w:rPr>
+              <w:t>Appendix A</w:t>
+            </w:r>
+            <w:r>
+              <w:rPr>
+                <w:noProof/>
+                <w:webHidden/>
+              </w:rPr>
+              <w:tab/>
+            </w:r>
+            <w:r>
+              <w:rPr>
+                <w:noProof/>
+                <w:webHidden/>
+              </w:rPr>
+              <w:fldChar w:fldCharType="begin"/>
+            </w:r>
+            <w:r>
+              <w:rPr>
+                <w:noProof/>
+                <w:webHidden/>
+              </w:rPr>
+              <w:instrText xml:space="preserve"> PAGEREF _Toc429469883 \h </w:instrText>
+            </w:r>
+            <w:r>
+              <w:rPr>
+                <w:noProof/>
+                <w:webHidden/>
+              </w:rPr>
+            </w:r>
+            <w:r>
+              <w:rPr>
+                <w:noProof/>
+                <w:webHidden/>
+              </w:rPr>
+              <w:fldChar w:fldCharType="separate"/>
+            </w:r>
+            <w:r>
+              <w:rPr>
+                <w:noProof/>
+                <w:webHidden/>
+              </w:rPr>
+              <w:t>16</w:t>
             </w:r>
             <w:r>
               <w:rPr>
@@ -1037,14 +2437,14 @@
               <w:noProof/>
             </w:rPr>
           </w:pPr>
-          <w:hyperlink w:anchor="_Toc429419220" w:history="1">
+          <w:hyperlink w:anchor="_Toc429469884" w:history="1">
             <w:r>
               <w:rPr>
                 <w:rStyle w:val="Hyperlink"/>
                 <w:b/>
                 <w:noProof/>
               </w:rPr>
-              <w:t>Communication Protocol</w:t>
+              <w:t>Traditional Server-side Portlet Pattern</w:t>
             </w:r>
             <w:r>
               <w:rPr>
@@ -1065,7 +2465,7 @@
                 <w:noProof/>
                 <w:webHidden/>
               </w:rPr>
-              <w:instrText xml:space="preserve"> PAGEREF _Toc429419220 \h </w:instrText>
+              <w:instrText xml:space="preserve"> PAGEREF _Toc429469884 \h </w:instrText>
             </w:r>
             <w:r>
               <w:rPr>
@@ -1085,7 +2485,7 @@
                 <w:noProof/>
                 <w:webHidden/>
               </w:rPr>
-              <w:t>10</w:t>
+              <w:t>16</w:t>
             </w:r>
             <w:r>
               <w:rPr>
@@ -1107,14 +2507,14 @@
               <w:noProof/>
             </w:rPr>
           </w:pPr>
-          <w:hyperlink w:anchor="_Toc429419221" w:history="1">
+          <w:hyperlink w:anchor="_Toc429469885" w:history="1">
             <w:r>
               <w:rPr>
                 <w:rStyle w:val="Hyperlink"/>
                 <w:b/>
                 <w:noProof/>
               </w:rPr>
-              <w:t>Passwords</w:t>
+              <w:t>Custom XSLT/CSS Portlet Pattern</w:t>
             </w:r>
             <w:r>
               <w:rPr>
@@ -1135,7 +2535,7 @@
                 <w:noProof/>
                 <w:webHidden/>
               </w:rPr>
-              <w:instrText xml:space="preserve"> PAGEREF _Toc429419221 \h </w:instrText>
+              <w:instrText xml:space="preserve"> PAGEREF _Toc429469885 \h </w:instrText>
             </w:r>
             <w:r>
               <w:rPr>
@@ -1155,7 +2555,7 @@
                 <w:noProof/>
                 <w:webHidden/>
               </w:rPr>
-              <w:t>10</w:t>
+              <w:t>18</w:t>
             </w:r>
             <w:r>
               <w:rPr>
@@ -1177,14 +2577,14 @@
               <w:noProof/>
             </w:rPr>
           </w:pPr>
-          <w:hyperlink w:anchor="_Toc429419222" w:history="1">
+          <w:hyperlink w:anchor="_Toc429469886" w:history="1">
             <w:r>
               <w:rPr>
                 <w:rStyle w:val="Hyperlink"/>
                 <w:b/>
                 <w:noProof/>
               </w:rPr>
-              <w:t>Spoofing/Hijacking</w:t>
+              <w:t>IFrame/Web Application Bridge Pattern</w:t>
             </w:r>
             <w:r>
               <w:rPr>
@@ -1205,7 +2605,7 @@
                 <w:noProof/>
                 <w:webHidden/>
               </w:rPr>
-              <w:instrText xml:space="preserve"> PAGEREF _Toc429419222 \h </w:instrText>
+              <w:instrText xml:space="preserve"> PAGEREF _Toc429469886 \h </w:instrText>
             </w:r>
             <w:r>
               <w:rPr>
@@ -1225,7 +2625,7 @@
                 <w:noProof/>
                 <w:webHidden/>
               </w:rPr>
-              <w:t>10</w:t>
+              <w:t>20</w:t>
             </w:r>
             <w:r>
               <w:rPr>
@@ -1247,14 +2647,14 @@
               <w:noProof/>
             </w:rPr>
           </w:pPr>
-          <w:hyperlink w:anchor="_Toc429419223" w:history="1">
+          <w:hyperlink w:anchor="_Toc429469887" w:history="1">
             <w:r>
               <w:rPr>
                 <w:rStyle w:val="Hyperlink"/>
                 <w:b/>
                 <w:noProof/>
               </w:rPr>
-              <w:t>SQL Injection</w:t>
+              <w:t>Digital Data Connector Pattern</w:t>
             </w:r>
             <w:r>
               <w:rPr>
@@ -1275,7 +2675,7 @@
                 <w:noProof/>
                 <w:webHidden/>
               </w:rPr>
-              <w:instrText xml:space="preserve"> PAGEREF _Toc429419223 \h </w:instrText>
+              <w:instrText xml:space="preserve"> PAGEREF _Toc429469887 \h </w:instrText>
             </w:r>
             <w:r>
               <w:rPr>
@@ -1295,7 +2695,7 @@
                 <w:noProof/>
                 <w:webHidden/>
               </w:rPr>
-              <w:t>10</w:t>
+              <w:t>22</w:t>
             </w:r>
             <w:r>
               <w:rPr>
@@ -1317,14 +2717,14 @@
               <w:noProof/>
             </w:rPr>
           </w:pPr>
-          <w:hyperlink w:anchor="_Toc429419224" w:history="1">
+          <w:hyperlink w:anchor="_Toc429469888" w:history="1">
             <w:r>
               <w:rPr>
                 <w:rStyle w:val="Hyperlink"/>
                 <w:b/>
                 <w:noProof/>
               </w:rPr>
-              <w:t>Denial of Service</w:t>
+              <w:t>IBM Script Portlet Pattern</w:t>
             </w:r>
             <w:r>
               <w:rPr>
@@ -1345,7 +2745,7 @@
                 <w:noProof/>
                 <w:webHidden/>
               </w:rPr>
-              <w:instrText xml:space="preserve"> PAGEREF _Toc429419224 \h </w:instrText>
+              <w:instrText xml:space="preserve"> PAGEREF _Toc429469888 \h </w:instrText>
             </w:r>
             <w:r>
               <w:rPr>
@@ -1365,77 +2765,7 @@
                 <w:noProof/>
                 <w:webHidden/>
               </w:rPr>
-              <w:t>10</w:t>
-            </w:r>
-            <w:r>
-              <w:rPr>
-                <w:noProof/>
-                <w:webHidden/>
-              </w:rPr>
-              <w:fldChar w:fldCharType="end"/>
-            </w:r>
-          </w:hyperlink>
-        </w:p>
-        <w:p>
-          <w:pPr>
-            <w:pStyle w:val="TOC1"/>
-            <w:tabs>
-              <w:tab w:val="right" w:leader="dot" w:pos="9350"/>
-            </w:tabs>
-            <w:rPr>
-              <w:rFonts w:eastAsiaTheme="minorEastAsia"/>
-              <w:noProof/>
-            </w:rPr>
-          </w:pPr>
-          <w:hyperlink w:anchor="_Toc429419225" w:history="1">
-            <w:r>
-              <w:rPr>
-                <w:rStyle w:val="Hyperlink"/>
-                <w:b/>
-                <w:noProof/>
-              </w:rPr>
-              <w:t>Salesforce Applicative Security and Content Filtering</w:t>
-            </w:r>
-            <w:r>
-              <w:rPr>
-                <w:noProof/>
-                <w:webHidden/>
-              </w:rPr>
-              <w:tab/>
-            </w:r>
-            <w:r>
-              <w:rPr>
-                <w:noProof/>
-                <w:webHidden/>
-              </w:rPr>
-              <w:fldChar w:fldCharType="begin"/>
-            </w:r>
-            <w:r>
-              <w:rPr>
-                <w:noProof/>
-                <w:webHidden/>
-              </w:rPr>
-              <w:instrText xml:space="preserve"> PAGEREF _Toc429419225 \h </w:instrText>
-            </w:r>
-            <w:r>
-              <w:rPr>
-                <w:noProof/>
-                <w:webHidden/>
-              </w:rPr>
-            </w:r>
-            <w:r>
-              <w:rPr>
-                <w:noProof/>
-                <w:webHidden/>
-              </w:rPr>
-              <w:fldChar w:fldCharType="separate"/>
-            </w:r>
-            <w:r>
-              <w:rPr>
-                <w:noProof/>
-                <w:webHidden/>
-              </w:rPr>
-              <w:t>11</w:t>
+              <w:t>25</w:t>
             </w:r>
             <w:r>
               <w:rPr>
@@ -1457,14 +2787,14 @@
               <w:noProof/>
             </w:rPr>
           </w:pPr>
-          <w:hyperlink w:anchor="_Toc429419226" w:history="1">
+          <w:hyperlink w:anchor="_Toc429469889" w:history="1">
             <w:r>
               <w:rPr>
                 <w:rStyle w:val="Hyperlink"/>
                 <w:b/>
                 <w:noProof/>
               </w:rPr>
-              <w:t>Goals</w:t>
+              <w:t>Forms Experience Builder Pattern</w:t>
             </w:r>
             <w:r>
               <w:rPr>
@@ -1485,7 +2815,7 @@
                 <w:noProof/>
                 <w:webHidden/>
               </w:rPr>
-              <w:instrText xml:space="preserve"> PAGEREF _Toc429419226 \h </w:instrText>
+              <w:instrText xml:space="preserve"> PAGEREF _Toc429469889 \h </w:instrText>
             </w:r>
             <w:r>
               <w:rPr>
@@ -1505,7 +2835,7 @@
                 <w:noProof/>
                 <w:webHidden/>
               </w:rPr>
-              <w:t>11</w:t>
+              <w:t>27</w:t>
             </w:r>
             <w:r>
               <w:rPr>
@@ -1527,14 +2857,14 @@
               <w:noProof/>
             </w:rPr>
           </w:pPr>
-          <w:hyperlink w:anchor="_Toc429419227" w:history="1">
+          <w:hyperlink w:anchor="_Toc429469890" w:history="1">
             <w:r>
               <w:rPr>
                 <w:rStyle w:val="Hyperlink"/>
                 <w:b/>
                 <w:noProof/>
               </w:rPr>
-              <w:t>Query Filtering</w:t>
+              <w:t>Client-side Portlet Pattern</w:t>
             </w:r>
             <w:r>
               <w:rPr>
@@ -1555,7 +2885,7 @@
                 <w:noProof/>
                 <w:webHidden/>
               </w:rPr>
-              <w:instrText xml:space="preserve"> PAGEREF _Toc429419227 \h </w:instrText>
+              <w:instrText xml:space="preserve"> PAGEREF _Toc429469890 \h </w:instrText>
             </w:r>
             <w:r>
               <w:rPr>
@@ -1575,1403 +2905,7 @@
                 <w:noProof/>
                 <w:webHidden/>
               </w:rPr>
-              <w:t>11</w:t>
-            </w:r>
-            <w:r>
-              <w:rPr>
-                <w:noProof/>
-                <w:webHidden/>
-              </w:rPr>
-              <w:fldChar w:fldCharType="end"/>
-            </w:r>
-          </w:hyperlink>
-        </w:p>
-        <w:p>
-          <w:pPr>
-            <w:pStyle w:val="TOC1"/>
-            <w:tabs>
-              <w:tab w:val="right" w:leader="dot" w:pos="9350"/>
-            </w:tabs>
-            <w:rPr>
-              <w:rFonts w:eastAsiaTheme="minorEastAsia"/>
-              <w:noProof/>
-            </w:rPr>
-          </w:pPr>
-          <w:hyperlink w:anchor="_Toc429419228" w:history="1">
-            <w:r>
-              <w:rPr>
-                <w:rStyle w:val="Hyperlink"/>
-                <w:b/>
-                <w:noProof/>
-              </w:rPr>
-              <w:t>Portlet Development Standards</w:t>
-            </w:r>
-            <w:r>
-              <w:rPr>
-                <w:noProof/>
-                <w:webHidden/>
-              </w:rPr>
-              <w:tab/>
-            </w:r>
-            <w:r>
-              <w:rPr>
-                <w:noProof/>
-                <w:webHidden/>
-              </w:rPr>
-              <w:fldChar w:fldCharType="begin"/>
-            </w:r>
-            <w:r>
-              <w:rPr>
-                <w:noProof/>
-                <w:webHidden/>
-              </w:rPr>
-              <w:instrText xml:space="preserve"> PAGEREF _Toc429419228 \h </w:instrText>
-            </w:r>
-            <w:r>
-              <w:rPr>
-                <w:noProof/>
-                <w:webHidden/>
-              </w:rPr>
-            </w:r>
-            <w:r>
-              <w:rPr>
-                <w:noProof/>
-                <w:webHidden/>
-              </w:rPr>
-              <w:fldChar w:fldCharType="separate"/>
-            </w:r>
-            <w:r>
-              <w:rPr>
-                <w:noProof/>
-                <w:webHidden/>
-              </w:rPr>
-              <w:t>12</w:t>
-            </w:r>
-            <w:r>
-              <w:rPr>
-                <w:noProof/>
-                <w:webHidden/>
-              </w:rPr>
-              <w:fldChar w:fldCharType="end"/>
-            </w:r>
-          </w:hyperlink>
-        </w:p>
-        <w:p>
-          <w:pPr>
-            <w:pStyle w:val="TOC2"/>
-            <w:tabs>
-              <w:tab w:val="right" w:leader="dot" w:pos="9350"/>
-            </w:tabs>
-            <w:rPr>
-              <w:rFonts w:eastAsiaTheme="minorEastAsia"/>
-              <w:noProof/>
-            </w:rPr>
-          </w:pPr>
-          <w:hyperlink w:anchor="_Toc429419229" w:history="1">
-            <w:r>
-              <w:rPr>
-                <w:rStyle w:val="Hyperlink"/>
-                <w:noProof/>
-              </w:rPr>
-              <w:t>Portlet Standard</w:t>
-            </w:r>
-            <w:r>
-              <w:rPr>
-                <w:noProof/>
-                <w:webHidden/>
-              </w:rPr>
-              <w:tab/>
-            </w:r>
-            <w:r>
-              <w:rPr>
-                <w:noProof/>
-                <w:webHidden/>
-              </w:rPr>
-              <w:fldChar w:fldCharType="begin"/>
-            </w:r>
-            <w:r>
-              <w:rPr>
-                <w:noProof/>
-                <w:webHidden/>
-              </w:rPr>
-              <w:instrText xml:space="preserve"> PAGEREF _Toc429419229 \h </w:instrText>
-            </w:r>
-            <w:r>
-              <w:rPr>
-                <w:noProof/>
-                <w:webHidden/>
-              </w:rPr>
-            </w:r>
-            <w:r>
-              <w:rPr>
-                <w:noProof/>
-                <w:webHidden/>
-              </w:rPr>
-              <w:fldChar w:fldCharType="separate"/>
-            </w:r>
-            <w:r>
-              <w:rPr>
-                <w:noProof/>
-                <w:webHidden/>
-              </w:rPr>
-              <w:t>12</w:t>
-            </w:r>
-            <w:r>
-              <w:rPr>
-                <w:noProof/>
-                <w:webHidden/>
-              </w:rPr>
-              <w:fldChar w:fldCharType="end"/>
-            </w:r>
-          </w:hyperlink>
-        </w:p>
-        <w:p>
-          <w:pPr>
-            <w:pStyle w:val="TOC2"/>
-            <w:tabs>
-              <w:tab w:val="right" w:leader="dot" w:pos="9350"/>
-            </w:tabs>
-            <w:rPr>
-              <w:rFonts w:eastAsiaTheme="minorEastAsia"/>
-              <w:noProof/>
-            </w:rPr>
-          </w:pPr>
-          <w:hyperlink w:anchor="_Toc429419230" w:history="1">
-            <w:r>
-              <w:rPr>
-                <w:rStyle w:val="Hyperlink"/>
-                <w:noProof/>
-              </w:rPr>
-              <w:t>Portlet Preferences</w:t>
-            </w:r>
-            <w:r>
-              <w:rPr>
-                <w:noProof/>
-                <w:webHidden/>
-              </w:rPr>
-              <w:tab/>
-            </w:r>
-            <w:r>
-              <w:rPr>
-                <w:noProof/>
-                <w:webHidden/>
-              </w:rPr>
-              <w:fldChar w:fldCharType="begin"/>
-            </w:r>
-            <w:r>
-              <w:rPr>
-                <w:noProof/>
-                <w:webHidden/>
-              </w:rPr>
-              <w:instrText xml:space="preserve"> PAGEREF _Toc429419230 \h </w:instrText>
-            </w:r>
-            <w:r>
-              <w:rPr>
-                <w:noProof/>
-                <w:webHidden/>
-              </w:rPr>
-            </w:r>
-            <w:r>
-              <w:rPr>
-                <w:noProof/>
-                <w:webHidden/>
-              </w:rPr>
-              <w:fldChar w:fldCharType="separate"/>
-            </w:r>
-            <w:r>
-              <w:rPr>
-                <w:noProof/>
-                <w:webHidden/>
-              </w:rPr>
-              <w:t>12</w:t>
-            </w:r>
-            <w:r>
-              <w:rPr>
-                <w:noProof/>
-                <w:webHidden/>
-              </w:rPr>
-              <w:fldChar w:fldCharType="end"/>
-            </w:r>
-          </w:hyperlink>
-        </w:p>
-        <w:p>
-          <w:pPr>
-            <w:pStyle w:val="TOC2"/>
-            <w:tabs>
-              <w:tab w:val="right" w:leader="dot" w:pos="9350"/>
-            </w:tabs>
-            <w:rPr>
-              <w:rFonts w:eastAsiaTheme="minorEastAsia"/>
-              <w:noProof/>
-            </w:rPr>
-          </w:pPr>
-          <w:hyperlink w:anchor="_Toc429419231" w:history="1">
-            <w:r>
-              <w:rPr>
-                <w:rStyle w:val="Hyperlink"/>
-                <w:noProof/>
-              </w:rPr>
-              <w:t>Inter-portlet communication</w:t>
-            </w:r>
-            <w:r>
-              <w:rPr>
-                <w:noProof/>
-                <w:webHidden/>
-              </w:rPr>
-              <w:tab/>
-            </w:r>
-            <w:r>
-              <w:rPr>
-                <w:noProof/>
-                <w:webHidden/>
-              </w:rPr>
-              <w:fldChar w:fldCharType="begin"/>
-            </w:r>
-            <w:r>
-              <w:rPr>
-                <w:noProof/>
-                <w:webHidden/>
-              </w:rPr>
-              <w:instrText xml:space="preserve"> PAGEREF _Toc429419231 \h </w:instrText>
-            </w:r>
-            <w:r>
-              <w:rPr>
-                <w:noProof/>
-                <w:webHidden/>
-              </w:rPr>
-            </w:r>
-            <w:r>
-              <w:rPr>
-                <w:noProof/>
-                <w:webHidden/>
-              </w:rPr>
-              <w:fldChar w:fldCharType="separate"/>
-            </w:r>
-            <w:r>
-              <w:rPr>
-                <w:noProof/>
-                <w:webHidden/>
-              </w:rPr>
-              <w:t>12</w:t>
-            </w:r>
-            <w:r>
-              <w:rPr>
-                <w:noProof/>
-                <w:webHidden/>
-              </w:rPr>
-              <w:fldChar w:fldCharType="end"/>
-            </w:r>
-          </w:hyperlink>
-        </w:p>
-        <w:p>
-          <w:pPr>
-            <w:pStyle w:val="TOC2"/>
-            <w:tabs>
-              <w:tab w:val="right" w:leader="dot" w:pos="9350"/>
-            </w:tabs>
-            <w:rPr>
-              <w:rFonts w:eastAsiaTheme="minorEastAsia"/>
-              <w:noProof/>
-            </w:rPr>
-          </w:pPr>
-          <w:hyperlink w:anchor="_Toc429419232" w:history="1">
-            <w:r>
-              <w:rPr>
-                <w:rStyle w:val="Hyperlink"/>
-                <w:noProof/>
-              </w:rPr>
-              <w:t>Portlet Namespaces</w:t>
-            </w:r>
-            <w:r>
-              <w:rPr>
-                <w:noProof/>
-                <w:webHidden/>
-              </w:rPr>
-              <w:tab/>
-            </w:r>
-            <w:r>
-              <w:rPr>
-                <w:noProof/>
-                <w:webHidden/>
-              </w:rPr>
-              <w:fldChar w:fldCharType="begin"/>
-            </w:r>
-            <w:r>
-              <w:rPr>
-                <w:noProof/>
-                <w:webHidden/>
-              </w:rPr>
-              <w:instrText xml:space="preserve"> PAGEREF _Toc429419232 \h </w:instrText>
-            </w:r>
-            <w:r>
-              <w:rPr>
-                <w:noProof/>
-                <w:webHidden/>
-              </w:rPr>
-            </w:r>
-            <w:r>
-              <w:rPr>
-                <w:noProof/>
-                <w:webHidden/>
-              </w:rPr>
-              <w:fldChar w:fldCharType="separate"/>
-            </w:r>
-            <w:r>
-              <w:rPr>
-                <w:noProof/>
-                <w:webHidden/>
-              </w:rPr>
-              <w:t>12</w:t>
-            </w:r>
-            <w:r>
-              <w:rPr>
-                <w:noProof/>
-                <w:webHidden/>
-              </w:rPr>
-              <w:fldChar w:fldCharType="end"/>
-            </w:r>
-          </w:hyperlink>
-        </w:p>
-        <w:p>
-          <w:pPr>
-            <w:pStyle w:val="TOC1"/>
-            <w:tabs>
-              <w:tab w:val="right" w:leader="dot" w:pos="9350"/>
-            </w:tabs>
-            <w:rPr>
-              <w:rFonts w:eastAsiaTheme="minorEastAsia"/>
-              <w:noProof/>
-            </w:rPr>
-          </w:pPr>
-          <w:hyperlink w:anchor="_Toc429419233" w:history="1">
-            <w:r>
-              <w:rPr>
-                <w:rStyle w:val="Hyperlink"/>
-                <w:b/>
-                <w:noProof/>
-              </w:rPr>
-              <w:t>Integration Patterns</w:t>
-            </w:r>
-            <w:r>
-              <w:rPr>
-                <w:noProof/>
-                <w:webHidden/>
-              </w:rPr>
-              <w:tab/>
-            </w:r>
-            <w:r>
-              <w:rPr>
-                <w:noProof/>
-                <w:webHidden/>
-              </w:rPr>
-              <w:fldChar w:fldCharType="begin"/>
-            </w:r>
-            <w:r>
-              <w:rPr>
-                <w:noProof/>
-                <w:webHidden/>
-              </w:rPr>
-              <w:instrText xml:space="preserve"> PAGEREF _Toc429419233 \h </w:instrText>
-            </w:r>
-            <w:r>
-              <w:rPr>
-                <w:noProof/>
-                <w:webHidden/>
-              </w:rPr>
-            </w:r>
-            <w:r>
-              <w:rPr>
-                <w:noProof/>
-                <w:webHidden/>
-              </w:rPr>
-              <w:fldChar w:fldCharType="separate"/>
-            </w:r>
-            <w:r>
-              <w:rPr>
-                <w:noProof/>
-                <w:webHidden/>
-              </w:rPr>
-              <w:t>13</w:t>
-            </w:r>
-            <w:r>
-              <w:rPr>
-                <w:noProof/>
-                <w:webHidden/>
-              </w:rPr>
-              <w:fldChar w:fldCharType="end"/>
-            </w:r>
-          </w:hyperlink>
-        </w:p>
-        <w:p>
-          <w:pPr>
-            <w:pStyle w:val="TOC2"/>
-            <w:tabs>
-              <w:tab w:val="right" w:leader="dot" w:pos="9350"/>
-            </w:tabs>
-            <w:rPr>
-              <w:rFonts w:eastAsiaTheme="minorEastAsia"/>
-              <w:noProof/>
-            </w:rPr>
-          </w:pPr>
-          <w:hyperlink w:anchor="_Toc429419234" w:history="1">
-            <w:r>
-              <w:rPr>
-                <w:rStyle w:val="Hyperlink"/>
-                <w:b/>
-                <w:noProof/>
-              </w:rPr>
-              <w:t>SFDC Integration Pattern</w:t>
-            </w:r>
-            <w:r>
-              <w:rPr>
-                <w:noProof/>
-                <w:webHidden/>
-              </w:rPr>
-              <w:tab/>
-            </w:r>
-            <w:r>
-              <w:rPr>
-                <w:noProof/>
-                <w:webHidden/>
-              </w:rPr>
-              <w:fldChar w:fldCharType="begin"/>
-            </w:r>
-            <w:r>
-              <w:rPr>
-                <w:noProof/>
-                <w:webHidden/>
-              </w:rPr>
-              <w:instrText xml:space="preserve"> PAGEREF _Toc429419234 \h </w:instrText>
-            </w:r>
-            <w:r>
-              <w:rPr>
-                <w:noProof/>
-                <w:webHidden/>
-              </w:rPr>
-            </w:r>
-            <w:r>
-              <w:rPr>
-                <w:noProof/>
-                <w:webHidden/>
-              </w:rPr>
-              <w:fldChar w:fldCharType="separate"/>
-            </w:r>
-            <w:r>
-              <w:rPr>
-                <w:noProof/>
-                <w:webHidden/>
-              </w:rPr>
-              <w:t>13</w:t>
-            </w:r>
-            <w:r>
-              <w:rPr>
-                <w:noProof/>
-                <w:webHidden/>
-              </w:rPr>
-              <w:fldChar w:fldCharType="end"/>
-            </w:r>
-          </w:hyperlink>
-        </w:p>
-        <w:p>
-          <w:pPr>
-            <w:pStyle w:val="TOC2"/>
-            <w:tabs>
-              <w:tab w:val="right" w:leader="dot" w:pos="9350"/>
-            </w:tabs>
-            <w:rPr>
-              <w:rFonts w:eastAsiaTheme="minorEastAsia"/>
-              <w:noProof/>
-            </w:rPr>
-          </w:pPr>
-          <w:hyperlink w:anchor="_Toc429419235" w:history="1">
-            <w:r>
-              <w:rPr>
-                <w:rStyle w:val="Hyperlink"/>
-                <w:b/>
-                <w:noProof/>
-              </w:rPr>
-              <w:t>Additional Considerations</w:t>
-            </w:r>
-            <w:r>
-              <w:rPr>
-                <w:noProof/>
-                <w:webHidden/>
-              </w:rPr>
-              <w:tab/>
-            </w:r>
-            <w:r>
-              <w:rPr>
-                <w:noProof/>
-                <w:webHidden/>
-              </w:rPr>
-              <w:fldChar w:fldCharType="begin"/>
-            </w:r>
-            <w:r>
-              <w:rPr>
-                <w:noProof/>
-                <w:webHidden/>
-              </w:rPr>
-              <w:instrText xml:space="preserve"> PAGEREF _Toc429419235 \h </w:instrText>
-            </w:r>
-            <w:r>
-              <w:rPr>
-                <w:noProof/>
-                <w:webHidden/>
-              </w:rPr>
-            </w:r>
-            <w:r>
-              <w:rPr>
-                <w:noProof/>
-                <w:webHidden/>
-              </w:rPr>
-              <w:fldChar w:fldCharType="separate"/>
-            </w:r>
-            <w:r>
-              <w:rPr>
-                <w:noProof/>
-                <w:webHidden/>
-              </w:rPr>
-              <w:t>15</w:t>
-            </w:r>
-            <w:r>
-              <w:rPr>
-                <w:noProof/>
-                <w:webHidden/>
-              </w:rPr>
-              <w:fldChar w:fldCharType="end"/>
-            </w:r>
-          </w:hyperlink>
-        </w:p>
-        <w:p>
-          <w:pPr>
-            <w:pStyle w:val="TOC3"/>
-            <w:tabs>
-              <w:tab w:val="right" w:leader="dot" w:pos="9350"/>
-            </w:tabs>
-            <w:rPr>
-              <w:rFonts w:eastAsiaTheme="minorEastAsia"/>
-              <w:noProof/>
-            </w:rPr>
-          </w:pPr>
-          <w:hyperlink w:anchor="_Toc429419236" w:history="1">
-            <w:r>
-              <w:rPr>
-                <w:rStyle w:val="Hyperlink"/>
-                <w:b/>
-                <w:noProof/>
-              </w:rPr>
-              <w:t>Security</w:t>
-            </w:r>
-            <w:r>
-              <w:rPr>
-                <w:noProof/>
-                <w:webHidden/>
-              </w:rPr>
-              <w:tab/>
-            </w:r>
-            <w:r>
-              <w:rPr>
-                <w:noProof/>
-                <w:webHidden/>
-              </w:rPr>
-              <w:fldChar w:fldCharType="begin"/>
-            </w:r>
-            <w:r>
-              <w:rPr>
-                <w:noProof/>
-                <w:webHidden/>
-              </w:rPr>
-              <w:instrText xml:space="preserve"> PAGEREF _Toc429419236 \h </w:instrText>
-            </w:r>
-            <w:r>
-              <w:rPr>
-                <w:noProof/>
-                <w:webHidden/>
-              </w:rPr>
-            </w:r>
-            <w:r>
-              <w:rPr>
-                <w:noProof/>
-                <w:webHidden/>
-              </w:rPr>
-              <w:fldChar w:fldCharType="separate"/>
-            </w:r>
-            <w:r>
-              <w:rPr>
-                <w:noProof/>
-                <w:webHidden/>
-              </w:rPr>
-              <w:t>15</w:t>
-            </w:r>
-            <w:r>
-              <w:rPr>
-                <w:noProof/>
-                <w:webHidden/>
-              </w:rPr>
-              <w:fldChar w:fldCharType="end"/>
-            </w:r>
-          </w:hyperlink>
-        </w:p>
-        <w:p>
-          <w:pPr>
-            <w:pStyle w:val="TOC3"/>
-            <w:tabs>
-              <w:tab w:val="right" w:leader="dot" w:pos="9350"/>
-            </w:tabs>
-            <w:rPr>
-              <w:rFonts w:eastAsiaTheme="minorEastAsia"/>
-              <w:noProof/>
-            </w:rPr>
-          </w:pPr>
-          <w:hyperlink w:anchor="_Toc429419237" w:history="1">
-            <w:r>
-              <w:rPr>
-                <w:rStyle w:val="Hyperlink"/>
-                <w:b/>
-                <w:noProof/>
-              </w:rPr>
-              <w:t>Multi-lingual Support</w:t>
-            </w:r>
-            <w:r>
-              <w:rPr>
-                <w:noProof/>
-                <w:webHidden/>
-              </w:rPr>
-              <w:tab/>
-            </w:r>
-            <w:r>
-              <w:rPr>
-                <w:noProof/>
-                <w:webHidden/>
-              </w:rPr>
-              <w:fldChar w:fldCharType="begin"/>
-            </w:r>
-            <w:r>
-              <w:rPr>
-                <w:noProof/>
-                <w:webHidden/>
-              </w:rPr>
-              <w:instrText xml:space="preserve"> PAGEREF _Toc429419237 \h </w:instrText>
-            </w:r>
-            <w:r>
-              <w:rPr>
-                <w:noProof/>
-                <w:webHidden/>
-              </w:rPr>
-            </w:r>
-            <w:r>
-              <w:rPr>
-                <w:noProof/>
-                <w:webHidden/>
-              </w:rPr>
-              <w:fldChar w:fldCharType="separate"/>
-            </w:r>
-            <w:r>
-              <w:rPr>
-                <w:noProof/>
-                <w:webHidden/>
-              </w:rPr>
-              <w:t>15</w:t>
-            </w:r>
-            <w:r>
-              <w:rPr>
-                <w:noProof/>
-                <w:webHidden/>
-              </w:rPr>
-              <w:fldChar w:fldCharType="end"/>
-            </w:r>
-          </w:hyperlink>
-        </w:p>
-        <w:p>
-          <w:pPr>
-            <w:pStyle w:val="TOC1"/>
-            <w:tabs>
-              <w:tab w:val="right" w:leader="dot" w:pos="9350"/>
-            </w:tabs>
-            <w:rPr>
-              <w:rFonts w:eastAsiaTheme="minorEastAsia"/>
-              <w:noProof/>
-            </w:rPr>
-          </w:pPr>
-          <w:hyperlink w:anchor="_Toc429419238" w:history="1">
-            <w:r>
-              <w:rPr>
-                <w:rStyle w:val="Hyperlink"/>
-                <w:b/>
-                <w:noProof/>
-              </w:rPr>
-              <w:t>Recommended Portlet Development Pattern</w:t>
-            </w:r>
-            <w:r>
-              <w:rPr>
-                <w:noProof/>
-                <w:webHidden/>
-              </w:rPr>
-              <w:tab/>
-            </w:r>
-            <w:r>
-              <w:rPr>
-                <w:noProof/>
-                <w:webHidden/>
-              </w:rPr>
-              <w:fldChar w:fldCharType="begin"/>
-            </w:r>
-            <w:r>
-              <w:rPr>
-                <w:noProof/>
-                <w:webHidden/>
-              </w:rPr>
-              <w:instrText xml:space="preserve"> PAGEREF _Toc429419238 \h </w:instrText>
-            </w:r>
-            <w:r>
-              <w:rPr>
-                <w:noProof/>
-                <w:webHidden/>
-              </w:rPr>
-            </w:r>
-            <w:r>
-              <w:rPr>
-                <w:noProof/>
-                <w:webHidden/>
-              </w:rPr>
-              <w:fldChar w:fldCharType="separate"/>
-            </w:r>
-            <w:r>
-              <w:rPr>
-                <w:noProof/>
-                <w:webHidden/>
-              </w:rPr>
-              <w:t>16</w:t>
-            </w:r>
-            <w:r>
-              <w:rPr>
-                <w:noProof/>
-                <w:webHidden/>
-              </w:rPr>
-              <w:fldChar w:fldCharType="end"/>
-            </w:r>
-          </w:hyperlink>
-        </w:p>
-        <w:p>
-          <w:pPr>
-            <w:pStyle w:val="TOC2"/>
-            <w:tabs>
-              <w:tab w:val="right" w:leader="dot" w:pos="9350"/>
-            </w:tabs>
-            <w:rPr>
-              <w:rFonts w:eastAsiaTheme="minorEastAsia"/>
-              <w:noProof/>
-            </w:rPr>
-          </w:pPr>
-          <w:hyperlink w:anchor="_Toc429419239" w:history="1">
-            <w:r>
-              <w:rPr>
-                <w:rStyle w:val="Hyperlink"/>
-                <w:b/>
-                <w:noProof/>
-              </w:rPr>
-              <w:t>Hybrid WCM/Client-side Portlet Pattern</w:t>
-            </w:r>
-            <w:r>
-              <w:rPr>
-                <w:noProof/>
-                <w:webHidden/>
-              </w:rPr>
-              <w:tab/>
-            </w:r>
-            <w:r>
-              <w:rPr>
-                <w:noProof/>
-                <w:webHidden/>
-              </w:rPr>
-              <w:fldChar w:fldCharType="begin"/>
-            </w:r>
-            <w:r>
-              <w:rPr>
-                <w:noProof/>
-                <w:webHidden/>
-              </w:rPr>
-              <w:instrText xml:space="preserve"> PAGEREF _Toc429419239 \h </w:instrText>
-            </w:r>
-            <w:r>
-              <w:rPr>
-                <w:noProof/>
-                <w:webHidden/>
-              </w:rPr>
-            </w:r>
-            <w:r>
-              <w:rPr>
-                <w:noProof/>
-                <w:webHidden/>
-              </w:rPr>
-              <w:fldChar w:fldCharType="separate"/>
-            </w:r>
-            <w:r>
-              <w:rPr>
-                <w:noProof/>
-                <w:webHidden/>
-              </w:rPr>
-              <w:t>16</w:t>
-            </w:r>
-            <w:r>
-              <w:rPr>
-                <w:noProof/>
-                <w:webHidden/>
-              </w:rPr>
-              <w:fldChar w:fldCharType="end"/>
-            </w:r>
-          </w:hyperlink>
-        </w:p>
-        <w:p>
-          <w:pPr>
-            <w:pStyle w:val="TOC1"/>
-            <w:tabs>
-              <w:tab w:val="right" w:leader="dot" w:pos="9350"/>
-            </w:tabs>
-            <w:rPr>
-              <w:rFonts w:eastAsiaTheme="minorEastAsia"/>
-              <w:noProof/>
-            </w:rPr>
-          </w:pPr>
-          <w:hyperlink w:anchor="_Toc429419240" w:history="1">
-            <w:r>
-              <w:rPr>
-                <w:rStyle w:val="Hyperlink"/>
-                <w:b/>
-                <w:noProof/>
-              </w:rPr>
-              <w:t>Appendix A</w:t>
-            </w:r>
-            <w:r>
-              <w:rPr>
-                <w:noProof/>
-                <w:webHidden/>
-              </w:rPr>
-              <w:tab/>
-            </w:r>
-            <w:r>
-              <w:rPr>
-                <w:noProof/>
-                <w:webHidden/>
-              </w:rPr>
-              <w:fldChar w:fldCharType="begin"/>
-            </w:r>
-            <w:r>
-              <w:rPr>
-                <w:noProof/>
-                <w:webHidden/>
-              </w:rPr>
-              <w:instrText xml:space="preserve"> PAGEREF _Toc429419240 \h </w:instrText>
-            </w:r>
-            <w:r>
-              <w:rPr>
-                <w:noProof/>
-                <w:webHidden/>
-              </w:rPr>
-            </w:r>
-            <w:r>
-              <w:rPr>
-                <w:noProof/>
-                <w:webHidden/>
-              </w:rPr>
-              <w:fldChar w:fldCharType="separate"/>
-            </w:r>
-            <w:r>
-              <w:rPr>
-                <w:noProof/>
-                <w:webHidden/>
-              </w:rPr>
-              <w:t>18</w:t>
-            </w:r>
-            <w:r>
-              <w:rPr>
-                <w:noProof/>
-                <w:webHidden/>
-              </w:rPr>
-              <w:fldChar w:fldCharType="end"/>
-            </w:r>
-          </w:hyperlink>
-        </w:p>
-        <w:p>
-          <w:pPr>
-            <w:pStyle w:val="TOC2"/>
-            <w:tabs>
-              <w:tab w:val="right" w:leader="dot" w:pos="9350"/>
-            </w:tabs>
-            <w:rPr>
-              <w:rFonts w:eastAsiaTheme="minorEastAsia"/>
-              <w:noProof/>
-            </w:rPr>
-          </w:pPr>
-          <w:hyperlink w:anchor="_Toc429419241" w:history="1">
-            <w:r>
-              <w:rPr>
-                <w:rStyle w:val="Hyperlink"/>
-                <w:b/>
-                <w:noProof/>
-              </w:rPr>
-              <w:t>Traditional Server-side Portlet Pattern</w:t>
-            </w:r>
-            <w:r>
-              <w:rPr>
-                <w:noProof/>
-                <w:webHidden/>
-              </w:rPr>
-              <w:tab/>
-            </w:r>
-            <w:r>
-              <w:rPr>
-                <w:noProof/>
-                <w:webHidden/>
-              </w:rPr>
-              <w:fldChar w:fldCharType="begin"/>
-            </w:r>
-            <w:r>
-              <w:rPr>
-                <w:noProof/>
-                <w:webHidden/>
-              </w:rPr>
-              <w:instrText xml:space="preserve"> PAGEREF _Toc429419241 \h </w:instrText>
-            </w:r>
-            <w:r>
-              <w:rPr>
-                <w:noProof/>
-                <w:webHidden/>
-              </w:rPr>
-            </w:r>
-            <w:r>
-              <w:rPr>
-                <w:noProof/>
-                <w:webHidden/>
-              </w:rPr>
-              <w:fldChar w:fldCharType="separate"/>
-            </w:r>
-            <w:r>
-              <w:rPr>
-                <w:noProof/>
-                <w:webHidden/>
-              </w:rPr>
-              <w:t>18</w:t>
-            </w:r>
-            <w:r>
-              <w:rPr>
-                <w:noProof/>
-                <w:webHidden/>
-              </w:rPr>
-              <w:fldChar w:fldCharType="end"/>
-            </w:r>
-          </w:hyperlink>
-        </w:p>
-        <w:p>
-          <w:pPr>
-            <w:pStyle w:val="TOC2"/>
-            <w:tabs>
-              <w:tab w:val="right" w:leader="dot" w:pos="9350"/>
-            </w:tabs>
-            <w:rPr>
-              <w:rFonts w:eastAsiaTheme="minorEastAsia"/>
-              <w:noProof/>
-            </w:rPr>
-          </w:pPr>
-          <w:hyperlink w:anchor="_Toc429419242" w:history="1">
-            <w:r>
-              <w:rPr>
-                <w:rStyle w:val="Hyperlink"/>
-                <w:b/>
-                <w:noProof/>
-              </w:rPr>
-              <w:t>Custom XSLT/CSS Portlet Pattern</w:t>
-            </w:r>
-            <w:r>
-              <w:rPr>
-                <w:noProof/>
-                <w:webHidden/>
-              </w:rPr>
-              <w:tab/>
-            </w:r>
-            <w:r>
-              <w:rPr>
-                <w:noProof/>
-                <w:webHidden/>
-              </w:rPr>
-              <w:fldChar w:fldCharType="begin"/>
-            </w:r>
-            <w:r>
-              <w:rPr>
-                <w:noProof/>
-                <w:webHidden/>
-              </w:rPr>
-              <w:instrText xml:space="preserve"> PAGEREF _Toc429419242 \h </w:instrText>
-            </w:r>
-            <w:r>
-              <w:rPr>
-                <w:noProof/>
-                <w:webHidden/>
-              </w:rPr>
-            </w:r>
-            <w:r>
-              <w:rPr>
-                <w:noProof/>
-                <w:webHidden/>
-              </w:rPr>
-              <w:fldChar w:fldCharType="separate"/>
-            </w:r>
-            <w:r>
-              <w:rPr>
-                <w:noProof/>
-                <w:webHidden/>
-              </w:rPr>
-              <w:t>20</w:t>
-            </w:r>
-            <w:r>
-              <w:rPr>
-                <w:noProof/>
-                <w:webHidden/>
-              </w:rPr>
-              <w:fldChar w:fldCharType="end"/>
-            </w:r>
-          </w:hyperlink>
-        </w:p>
-        <w:p>
-          <w:pPr>
-            <w:pStyle w:val="TOC2"/>
-            <w:tabs>
-              <w:tab w:val="right" w:leader="dot" w:pos="9350"/>
-            </w:tabs>
-            <w:rPr>
-              <w:rFonts w:eastAsiaTheme="minorEastAsia"/>
-              <w:noProof/>
-            </w:rPr>
-          </w:pPr>
-          <w:hyperlink w:anchor="_Toc429419243" w:history="1">
-            <w:r>
-              <w:rPr>
-                <w:rStyle w:val="Hyperlink"/>
-                <w:b/>
-                <w:noProof/>
-              </w:rPr>
-              <w:t>IFrame/Web Application Bridge Pattern</w:t>
-            </w:r>
-            <w:r>
-              <w:rPr>
-                <w:noProof/>
-                <w:webHidden/>
-              </w:rPr>
-              <w:tab/>
-            </w:r>
-            <w:r>
-              <w:rPr>
-                <w:noProof/>
-                <w:webHidden/>
-              </w:rPr>
-              <w:fldChar w:fldCharType="begin"/>
-            </w:r>
-            <w:r>
-              <w:rPr>
-                <w:noProof/>
-                <w:webHidden/>
-              </w:rPr>
-              <w:instrText xml:space="preserve"> PAGEREF _Toc429419243 \h </w:instrText>
-            </w:r>
-            <w:r>
-              <w:rPr>
-                <w:noProof/>
-                <w:webHidden/>
-              </w:rPr>
-            </w:r>
-            <w:r>
-              <w:rPr>
-                <w:noProof/>
-                <w:webHidden/>
-              </w:rPr>
-              <w:fldChar w:fldCharType="separate"/>
-            </w:r>
-            <w:r>
-              <w:rPr>
-                <w:noProof/>
-                <w:webHidden/>
-              </w:rPr>
-              <w:t>22</w:t>
-            </w:r>
-            <w:r>
-              <w:rPr>
-                <w:noProof/>
-                <w:webHidden/>
-              </w:rPr>
-              <w:fldChar w:fldCharType="end"/>
-            </w:r>
-          </w:hyperlink>
-        </w:p>
-        <w:p>
-          <w:pPr>
-            <w:pStyle w:val="TOC2"/>
-            <w:tabs>
-              <w:tab w:val="right" w:leader="dot" w:pos="9350"/>
-            </w:tabs>
-            <w:rPr>
-              <w:rFonts w:eastAsiaTheme="minorEastAsia"/>
-              <w:noProof/>
-            </w:rPr>
-          </w:pPr>
-          <w:hyperlink w:anchor="_Toc429419244" w:history="1">
-            <w:r>
-              <w:rPr>
-                <w:rStyle w:val="Hyperlink"/>
-                <w:b/>
-                <w:noProof/>
-              </w:rPr>
-              <w:t>Digital Data Connector Pattern</w:t>
-            </w:r>
-            <w:r>
-              <w:rPr>
-                <w:noProof/>
-                <w:webHidden/>
-              </w:rPr>
-              <w:tab/>
-            </w:r>
-            <w:r>
-              <w:rPr>
-                <w:noProof/>
-                <w:webHidden/>
-              </w:rPr>
-              <w:fldChar w:fldCharType="begin"/>
-            </w:r>
-            <w:r>
-              <w:rPr>
-                <w:noProof/>
-                <w:webHidden/>
-              </w:rPr>
-              <w:instrText xml:space="preserve"> PAGEREF _Toc429419244 \h </w:instrText>
-            </w:r>
-            <w:r>
-              <w:rPr>
-                <w:noProof/>
-                <w:webHidden/>
-              </w:rPr>
-            </w:r>
-            <w:r>
-              <w:rPr>
-                <w:noProof/>
-                <w:webHidden/>
-              </w:rPr>
-              <w:fldChar w:fldCharType="separate"/>
-            </w:r>
-            <w:r>
-              <w:rPr>
-                <w:noProof/>
-                <w:webHidden/>
-              </w:rPr>
-              <w:t>24</w:t>
-            </w:r>
-            <w:r>
-              <w:rPr>
-                <w:noProof/>
-                <w:webHidden/>
-              </w:rPr>
-              <w:fldChar w:fldCharType="end"/>
-            </w:r>
-          </w:hyperlink>
-        </w:p>
-        <w:p>
-          <w:pPr>
-            <w:pStyle w:val="TOC2"/>
-            <w:tabs>
-              <w:tab w:val="right" w:leader="dot" w:pos="9350"/>
-            </w:tabs>
-            <w:rPr>
-              <w:rFonts w:eastAsiaTheme="minorEastAsia"/>
-              <w:noProof/>
-            </w:rPr>
-          </w:pPr>
-          <w:hyperlink w:anchor="_Toc429419245" w:history="1">
-            <w:r>
-              <w:rPr>
-                <w:rStyle w:val="Hyperlink"/>
-                <w:b/>
-                <w:noProof/>
-              </w:rPr>
-              <w:t>IBM Script Portlet Pattern</w:t>
-            </w:r>
-            <w:r>
-              <w:rPr>
-                <w:noProof/>
-                <w:webHidden/>
-              </w:rPr>
-              <w:tab/>
-            </w:r>
-            <w:r>
-              <w:rPr>
-                <w:noProof/>
-                <w:webHidden/>
-              </w:rPr>
-              <w:fldChar w:fldCharType="begin"/>
-            </w:r>
-            <w:r>
-              <w:rPr>
-                <w:noProof/>
-                <w:webHidden/>
-              </w:rPr>
-              <w:instrText xml:space="preserve"> PAGEREF _Toc429419245 \h </w:instrText>
-            </w:r>
-            <w:r>
-              <w:rPr>
-                <w:noProof/>
-                <w:webHidden/>
-              </w:rPr>
-            </w:r>
-            <w:r>
-              <w:rPr>
-                <w:noProof/>
-                <w:webHidden/>
-              </w:rPr>
-              <w:fldChar w:fldCharType="separate"/>
-            </w:r>
-            <w:r>
-              <w:rPr>
-                <w:noProof/>
-                <w:webHidden/>
-              </w:rPr>
-              <w:t>27</w:t>
-            </w:r>
-            <w:r>
-              <w:rPr>
-                <w:noProof/>
-                <w:webHidden/>
-              </w:rPr>
-              <w:fldChar w:fldCharType="end"/>
-            </w:r>
-          </w:hyperlink>
-        </w:p>
-        <w:p>
-          <w:pPr>
-            <w:pStyle w:val="TOC2"/>
-            <w:tabs>
-              <w:tab w:val="right" w:leader="dot" w:pos="9350"/>
-            </w:tabs>
-            <w:rPr>
-              <w:rFonts w:eastAsiaTheme="minorEastAsia"/>
-              <w:noProof/>
-            </w:rPr>
-          </w:pPr>
-          <w:hyperlink w:anchor="_Toc429419246" w:history="1">
-            <w:r>
-              <w:rPr>
-                <w:rStyle w:val="Hyperlink"/>
-                <w:b/>
-                <w:noProof/>
-              </w:rPr>
-              <w:t>Forms Experience Builder Pattern</w:t>
-            </w:r>
-            <w:r>
-              <w:rPr>
-                <w:noProof/>
-                <w:webHidden/>
-              </w:rPr>
-              <w:tab/>
-            </w:r>
-            <w:r>
-              <w:rPr>
-                <w:noProof/>
-                <w:webHidden/>
-              </w:rPr>
-              <w:fldChar w:fldCharType="begin"/>
-            </w:r>
-            <w:r>
-              <w:rPr>
-                <w:noProof/>
-                <w:webHidden/>
-              </w:rPr>
-              <w:instrText xml:space="preserve"> PAGEREF _Toc429419246 \h </w:instrText>
-            </w:r>
-            <w:r>
-              <w:rPr>
-                <w:noProof/>
-                <w:webHidden/>
-              </w:rPr>
-            </w:r>
-            <w:r>
-              <w:rPr>
-                <w:noProof/>
-                <w:webHidden/>
-              </w:rPr>
-              <w:fldChar w:fldCharType="separate"/>
-            </w:r>
-            <w:r>
-              <w:rPr>
-                <w:noProof/>
-                <w:webHidden/>
-              </w:rPr>
-              <w:t>29</w:t>
-            </w:r>
-            <w:r>
-              <w:rPr>
-                <w:noProof/>
-                <w:webHidden/>
-              </w:rPr>
-              <w:fldChar w:fldCharType="end"/>
-            </w:r>
-          </w:hyperlink>
-        </w:p>
-        <w:p>
-          <w:pPr>
-            <w:pStyle w:val="TOC2"/>
-            <w:tabs>
-              <w:tab w:val="right" w:leader="dot" w:pos="9350"/>
-            </w:tabs>
-            <w:rPr>
-              <w:rFonts w:eastAsiaTheme="minorEastAsia"/>
-              <w:noProof/>
-            </w:rPr>
-          </w:pPr>
-          <w:hyperlink w:anchor="_Toc429419247" w:history="1">
-            <w:r>
-              <w:rPr>
-                <w:rStyle w:val="Hyperlink"/>
-                <w:b/>
-                <w:noProof/>
-              </w:rPr>
-              <w:t>Client-side Portlet Pattern</w:t>
-            </w:r>
-            <w:r>
-              <w:rPr>
-                <w:noProof/>
-                <w:webHidden/>
-              </w:rPr>
-              <w:tab/>
-            </w:r>
-            <w:r>
-              <w:rPr>
-                <w:noProof/>
-                <w:webHidden/>
-              </w:rPr>
-              <w:fldChar w:fldCharType="begin"/>
-            </w:r>
-            <w:r>
-              <w:rPr>
-                <w:noProof/>
-                <w:webHidden/>
-              </w:rPr>
-              <w:instrText xml:space="preserve"> PAGEREF _Toc429419247 \h </w:instrText>
-            </w:r>
-            <w:r>
-              <w:rPr>
-                <w:noProof/>
-                <w:webHidden/>
-              </w:rPr>
-            </w:r>
-            <w:r>
-              <w:rPr>
-                <w:noProof/>
-                <w:webHidden/>
-              </w:rPr>
-              <w:fldChar w:fldCharType="separate"/>
-            </w:r>
-            <w:r>
-              <w:rPr>
-                <w:noProof/>
-                <w:webHidden/>
-              </w:rPr>
-              <w:t>30</w:t>
+              <w:t>28</w:t>
             </w:r>
             <w:r>
               <w:rPr>
@@ -3036,7 +2970,7 @@
           <w:color w:val="4C1B79"/>
         </w:rPr>
       </w:pPr>
-      <w:bookmarkStart w:id="0" w:name="_Toc429419208"/>
+      <w:bookmarkStart w:id="0" w:name="_Toc429469852"/>
       <w:r>
         <w:rPr>
           <w:b/>
@@ -3063,7 +2997,7 @@
       <w:pPr>
         <w:pStyle w:val="Heading2"/>
       </w:pPr>
-      <w:bookmarkStart w:id="1" w:name="_Toc429419209"/>
+      <w:bookmarkStart w:id="1" w:name="_Toc429469853"/>
       <w:r>
         <w:rPr>
           <w:b/>
@@ -3139,6 +3073,8 @@
       <w:r>
         <w:br w:type="page"/>
       </w:r>
+      <w:bookmarkStart w:id="2" w:name="_GoBack"/>
+      <w:bookmarkEnd w:id="2"/>
     </w:p>
     <w:p>
       <w:pPr>
@@ -3157,7 +3093,7 @@
           <w:color w:val="4C1B79"/>
         </w:rPr>
       </w:pPr>
-      <w:bookmarkStart w:id="2" w:name="_Toc429419210"/>
+      <w:bookmarkStart w:id="3" w:name="_Toc429469854"/>
       <w:r>
         <w:rPr>
           <w:b/>
@@ -3165,7 +3101,7 @@
         </w:rPr>
         <w:t>Integration Architecture</w:t>
       </w:r>
-      <w:bookmarkEnd w:id="2"/>
+      <w:bookmarkEnd w:id="3"/>
     </w:p>
     <w:p/>
     <w:p>
@@ -3176,7 +3112,7 @@
           <w:color w:val="7030A0"/>
         </w:rPr>
       </w:pPr>
-      <w:bookmarkStart w:id="3" w:name="_Toc429419211"/>
+      <w:bookmarkStart w:id="4" w:name="_Toc429469855"/>
       <w:r>
         <w:rPr>
           <w:b/>
@@ -3184,11 +3120,43 @@
         </w:rPr>
         <w:t>Context</w:t>
       </w:r>
-      <w:bookmarkEnd w:id="3"/>
+      <w:bookmarkEnd w:id="4"/>
     </w:p>
     <w:p>
       <w:r>
-        <w:t>Bombardier Business Aircraft (BBA) is migrating its customer service portal (CiC) to the websphere portal solution (WSP). The new platform is based on the Commercial Aircraft (BCA) eServices platform developed in 2012-14 timeframe. The new CiC portal must be in production by end of Q2 2016 and migration work is planned to start in January 2016.</w:t>
+        <w:t>Bombardier Business Aircraft (BBA) is migrating its customer service portal (</w:t>
+      </w:r>
+      <w:proofErr w:type="spellStart"/>
+      <w:r>
+        <w:t>CiC</w:t>
+      </w:r>
+      <w:proofErr w:type="spellEnd"/>
+      <w:r>
+        <w:t xml:space="preserve">) to the </w:t>
+      </w:r>
+      <w:proofErr w:type="spellStart"/>
+      <w:r>
+        <w:t>websphere</w:t>
+      </w:r>
+      <w:proofErr w:type="spellEnd"/>
+      <w:r>
+        <w:t xml:space="preserve"> portal solution (WSP). The new platform is based on the Commercial Aircraft (BCA) </w:t>
+      </w:r>
+      <w:proofErr w:type="spellStart"/>
+      <w:r>
+        <w:t>eServices</w:t>
+      </w:r>
+      <w:proofErr w:type="spellEnd"/>
+      <w:r>
+        <w:t xml:space="preserve"> platform developed in 2012-14 timeframe. The new </w:t>
+      </w:r>
+      <w:proofErr w:type="spellStart"/>
+      <w:r>
+        <w:t>CiC</w:t>
+      </w:r>
+      <w:proofErr w:type="spellEnd"/>
+      <w:r>
+        <w:t xml:space="preserve"> portal must be in production by end of Q2 2016 and migration work is planned to start in January 2016.</w:t>
       </w:r>
     </w:p>
     <w:p>
@@ -3208,7 +3176,15 @@
         <w:t>de facto</w:t>
       </w:r>
       <w:r>
-        <w:t xml:space="preserve"> repository for all information regarding customers, orders, and customer support issues. BBA also stores customer information (profile, fleet) in a master customer record database (CDR), built as part of the eServices project.</w:t>
+        <w:t xml:space="preserve"> repository for all information regarding customers, orders, and customer support issues. BBA also stores customer information (profile, fleet) in a master customer record database (CDR), built as part of the </w:t>
+      </w:r>
+      <w:proofErr w:type="spellStart"/>
+      <w:r>
+        <w:t>eServices</w:t>
+      </w:r>
+      <w:proofErr w:type="spellEnd"/>
+      <w:r>
+        <w:t xml:space="preserve"> project.</w:t>
       </w:r>
     </w:p>
     <w:p/>
@@ -3220,8 +3196,8 @@
           <w:color w:val="7030A0"/>
         </w:rPr>
       </w:pPr>
-      <w:bookmarkStart w:id="4" w:name="_Toc425431512"/>
-      <w:bookmarkStart w:id="5" w:name="_Toc429419212"/>
+      <w:bookmarkStart w:id="5" w:name="_Toc425431512"/>
+      <w:bookmarkStart w:id="6" w:name="_Toc429469856"/>
       <w:r>
         <w:rPr>
           <w:b/>
@@ -3229,8 +3205,8 @@
         </w:rPr>
         <w:t>The Problem</w:t>
       </w:r>
-      <w:bookmarkEnd w:id="4"/>
       <w:bookmarkEnd w:id="5"/>
+      <w:bookmarkEnd w:id="6"/>
     </w:p>
     <w:p>
       <w:r>
@@ -3310,8 +3286,8 @@
           <w:color w:val="7030A0"/>
         </w:rPr>
       </w:pPr>
-      <w:bookmarkStart w:id="6" w:name="_Toc425431513"/>
-      <w:bookmarkStart w:id="7" w:name="_Toc429419213"/>
+      <w:bookmarkStart w:id="7" w:name="_Toc425431513"/>
+      <w:bookmarkStart w:id="8" w:name="_Toc429469857"/>
       <w:r>
         <w:rPr>
           <w:b/>
@@ -3319,8 +3295,8 @@
         </w:rPr>
         <w:t>The Project: define SFDC integration patterns</w:t>
       </w:r>
-      <w:bookmarkEnd w:id="6"/>
       <w:bookmarkEnd w:id="7"/>
+      <w:bookmarkEnd w:id="8"/>
     </w:p>
     <w:p>
       <w:r>
@@ -3330,7 +3306,15 @@
         <w:t>WebSphere</w:t>
       </w:r>
       <w:r>
-        <w:t xml:space="preserve"> CiC portal according to our objectives and use cases. </w:t>
+        <w:t xml:space="preserve"> </w:t>
+      </w:r>
+      <w:proofErr w:type="spellStart"/>
+      <w:r>
+        <w:t>CiC</w:t>
+      </w:r>
+      <w:proofErr w:type="spellEnd"/>
+      <w:r>
+        <w:t xml:space="preserve"> portal according to our objectives and use cases. </w:t>
       </w:r>
     </w:p>
     <w:p/>
@@ -3344,7 +3328,7 @@
           <w:szCs w:val="26"/>
         </w:rPr>
       </w:pPr>
-      <w:bookmarkStart w:id="8" w:name="_Toc425431514"/>
+      <w:bookmarkStart w:id="9" w:name="_Toc425431514"/>
       <w:r>
         <w:rPr>
           <w:b/>
@@ -3355,118 +3339,114 @@
     </w:p>
     <w:p>
       <w:pPr>
-        <w:pStyle w:val="Heading2"/>
-        <w:rPr>
-          <w:b/>
-          <w:color w:val="7030A0"/>
-        </w:rPr>
-      </w:pPr>
-      <w:bookmarkStart w:id="9" w:name="_Toc429419214"/>
-      <w:r>
-        <w:rPr>
-          <w:b/>
-          <w:color w:val="7030A0"/>
-        </w:rPr>
-        <w:lastRenderedPageBreak/>
-        <w:t>The Objectives</w:t>
-      </w:r>
-      <w:bookmarkEnd w:id="8"/>
-      <w:bookmarkEnd w:id="9"/>
-    </w:p>
-    <w:p>
-      <w:r>
-        <w:t xml:space="preserve">The objectives for the project are: </w:t>
-      </w:r>
-    </w:p>
-    <w:p>
-      <w:pPr>
-        <w:pStyle w:val="ListParagraph"/>
-        <w:numPr>
-          <w:ilvl w:val="0"/>
-          <w:numId w:val="30"/>
-        </w:numPr>
-        <w:contextualSpacing/>
-      </w:pPr>
-      <w:r>
-        <w:t xml:space="preserve">Lower SFDC </w:t>
-      </w:r>
-      <w:r>
-        <w:t>license</w:t>
-      </w:r>
-      <w:r>
-        <w:t xml:space="preserve"> costs within Total Cost of Ownership (TCO) evaluations</w:t>
-      </w:r>
-    </w:p>
-    <w:p>
-      <w:pPr>
-        <w:pStyle w:val="ListParagraph"/>
-        <w:numPr>
-          <w:ilvl w:val="0"/>
-          <w:numId w:val="30"/>
-        </w:numPr>
-        <w:contextualSpacing/>
-      </w:pPr>
-      <w:r>
-        <w:t xml:space="preserve">Ensure no violation of SFDC </w:t>
-      </w:r>
-      <w:r>
-        <w:t>license</w:t>
-      </w:r>
-      <w:r>
-        <w:t xml:space="preserve"> agreement</w:t>
-      </w:r>
-    </w:p>
-    <w:p>
-      <w:pPr>
-        <w:pStyle w:val="ListParagraph"/>
-        <w:numPr>
-          <w:ilvl w:val="0"/>
-          <w:numId w:val="30"/>
-        </w:numPr>
-        <w:contextualSpacing/>
-      </w:pPr>
-      <w:r>
-        <w:t>Ensure business agility in modifications (business users must be able to modify portal to match SFDC change without It involvement)</w:t>
-      </w:r>
-    </w:p>
-    <w:p>
-      <w:pPr>
-        <w:pStyle w:val="ListParagraph"/>
-        <w:numPr>
-          <w:ilvl w:val="0"/>
-          <w:numId w:val="30"/>
-        </w:numPr>
-        <w:contextualSpacing/>
-      </w:pPr>
-      <w:r>
-        <w:t xml:space="preserve">Data displayed must respect the </w:t>
-      </w:r>
-      <w:r>
-        <w:t>WebSphere</w:t>
-      </w:r>
-      <w:r>
-        <w:t xml:space="preserve"> portal themes and look and feel</w:t>
-      </w:r>
-    </w:p>
-    <w:p/>
-    <w:p>
-      <w:r>
-        <w:t>A recent Deloitte study of SFDC CRM solution has provided key considerations for this systems integration.</w:t>
-      </w:r>
-    </w:p>
-    <w:p>
-      <w:r>
-        <w:br w:type="page"/>
-      </w:r>
-    </w:p>
-    <w:p>
-      <w:pPr>
         <w:pStyle w:val="Heading1"/>
         <w:rPr>
           <w:b/>
           <w:color w:val="4C1B79"/>
         </w:rPr>
       </w:pPr>
+      <w:bookmarkStart w:id="10" w:name="_Toc429469858"/>
+      <w:bookmarkEnd w:id="9"/>
+      <w:r>
+        <w:rPr>
+          <w:b/>
+          <w:color w:val="4C1B79"/>
+        </w:rPr>
+        <w:lastRenderedPageBreak/>
+        <w:t>Development Environment</w:t>
+      </w:r>
+      <w:r>
+        <w:rPr>
+          <w:b/>
+          <w:color w:val="4C1B79"/>
+        </w:rPr>
+        <w:t xml:space="preserve"> and Technologies</w:t>
+      </w:r>
+      <w:bookmarkEnd w:id="10"/>
+    </w:p>
+    <w:p>
+      <w:pPr>
+        <w:pStyle w:val="ListParagraph"/>
+        <w:numPr>
+          <w:ilvl w:val="0"/>
+          <w:numId w:val="23"/>
+        </w:numPr>
+      </w:pPr>
+      <w:r>
+        <w:t>Rational Application Developer 9.1.1</w:t>
+      </w:r>
+    </w:p>
+    <w:p>
+      <w:pPr>
+        <w:pStyle w:val="ListParagraph"/>
+        <w:numPr>
+          <w:ilvl w:val="0"/>
+          <w:numId w:val="23"/>
+        </w:numPr>
+      </w:pPr>
+      <w:r>
+        <w:t>WebSphere Portal 8.5</w:t>
+      </w:r>
+    </w:p>
+    <w:p>
+      <w:pPr>
+        <w:pStyle w:val="ListParagraph"/>
+        <w:numPr>
+          <w:ilvl w:val="0"/>
+          <w:numId w:val="23"/>
+        </w:numPr>
+      </w:pPr>
+      <w:r>
+        <w:t>Maven 3</w:t>
+      </w:r>
+    </w:p>
+    <w:p>
+      <w:pPr>
+        <w:pStyle w:val="ListParagraph"/>
+        <w:numPr>
+          <w:ilvl w:val="0"/>
+          <w:numId w:val="23"/>
+        </w:numPr>
+      </w:pPr>
+      <w:r>
+        <w:t>Spring 4.1</w:t>
+      </w:r>
+    </w:p>
+    <w:p>
+      <w:pPr>
+        <w:pStyle w:val="ListParagraph"/>
+        <w:numPr>
+          <w:ilvl w:val="0"/>
+          <w:numId w:val="23"/>
+        </w:numPr>
+      </w:pPr>
+      <w:r>
+        <w:t>Handlebars 3.x</w:t>
+      </w:r>
+    </w:p>
+    <w:p>
+      <w:pPr>
+        <w:pStyle w:val="ListParagraph"/>
+        <w:numPr>
+          <w:ilvl w:val="0"/>
+          <w:numId w:val="23"/>
+        </w:numPr>
+      </w:pPr>
+      <w:r>
+        <w:t>JSR 286 portlets</w:t>
+      </w:r>
+    </w:p>
+    <w:p>
+      <w:pPr>
+        <w:pStyle w:val="ListParagraph"/>
+        <w:numPr>
+          <w:ilvl w:val="0"/>
+          <w:numId w:val="23"/>
+        </w:numPr>
+      </w:pPr>
+      <w:r>
+        <w:t>GIT</w:t>
+      </w:r>
     </w:p>
     <w:p>
       <w:pPr>
@@ -3476,116 +3456,7 @@
           <w:color w:val="4C1B79"/>
         </w:rPr>
       </w:pPr>
-      <w:bookmarkStart w:id="10" w:name="_Toc429419215"/>
-      <w:r>
-        <w:rPr>
-          <w:b/>
-          <w:color w:val="4C1B79"/>
-        </w:rPr>
-        <w:t>Development Environment</w:t>
-      </w:r>
-      <w:r>
-        <w:rPr>
-          <w:b/>
-          <w:color w:val="4C1B79"/>
-        </w:rPr>
-        <w:t xml:space="preserve"> and Technologies</w:t>
-      </w:r>
-      <w:bookmarkEnd w:id="10"/>
-    </w:p>
-    <w:p>
-      <w:pPr>
-        <w:pStyle w:val="ListParagraph"/>
-        <w:numPr>
-          <w:ilvl w:val="0"/>
-          <w:numId w:val="23"/>
-        </w:numPr>
-      </w:pPr>
-      <w:r>
-        <w:t>Rational Application Developer 9.1.1</w:t>
-      </w:r>
-    </w:p>
-    <w:p>
-      <w:pPr>
-        <w:pStyle w:val="ListParagraph"/>
-        <w:numPr>
-          <w:ilvl w:val="0"/>
-          <w:numId w:val="23"/>
-        </w:numPr>
-      </w:pPr>
-      <w:r>
-        <w:t>WebSphere Portal 8.5</w:t>
-      </w:r>
-    </w:p>
-    <w:p>
-      <w:pPr>
-        <w:pStyle w:val="ListParagraph"/>
-        <w:numPr>
-          <w:ilvl w:val="0"/>
-          <w:numId w:val="23"/>
-        </w:numPr>
-      </w:pPr>
-      <w:r>
-        <w:t>Maven 3</w:t>
-      </w:r>
-    </w:p>
-    <w:p>
-      <w:pPr>
-        <w:pStyle w:val="ListParagraph"/>
-        <w:numPr>
-          <w:ilvl w:val="0"/>
-          <w:numId w:val="23"/>
-        </w:numPr>
-      </w:pPr>
-      <w:r>
-        <w:t>Spring 4.1</w:t>
-      </w:r>
-    </w:p>
-    <w:p>
-      <w:pPr>
-        <w:pStyle w:val="ListParagraph"/>
-        <w:numPr>
-          <w:ilvl w:val="0"/>
-          <w:numId w:val="23"/>
-        </w:numPr>
-      </w:pPr>
-      <w:r>
-        <w:t>Handlebars 3.x</w:t>
-      </w:r>
-    </w:p>
-    <w:p>
-      <w:pPr>
-        <w:pStyle w:val="ListParagraph"/>
-        <w:numPr>
-          <w:ilvl w:val="0"/>
-          <w:numId w:val="23"/>
-        </w:numPr>
-      </w:pPr>
-      <w:r>
-        <w:t>JSR 286 portlets</w:t>
-      </w:r>
-    </w:p>
-    <w:p>
-      <w:pPr>
-        <w:pStyle w:val="ListParagraph"/>
-        <w:numPr>
-          <w:ilvl w:val="0"/>
-          <w:numId w:val="23"/>
-        </w:numPr>
-      </w:pPr>
-      <w:r>
-        <w:t>GIT</w:t>
-      </w:r>
-    </w:p>
-    <w:p>
-      <w:pPr>
-        <w:pStyle w:val="Heading1"/>
-        <w:rPr>
-          <w:b/>
-          <w:color w:val="4C1B79"/>
-        </w:rPr>
-      </w:pPr>
-      <w:bookmarkStart w:id="11" w:name="_Toc429419216"/>
+      <w:bookmarkStart w:id="11" w:name="_Toc429469859"/>
       <w:r>
         <w:rPr>
           <w:b/>
@@ -3732,7 +3603,7 @@
           <w:color w:val="7030A0"/>
         </w:rPr>
       </w:pPr>
-      <w:bookmarkStart w:id="12" w:name="_Toc429419217"/>
+      <w:bookmarkStart w:id="12" w:name="_Toc429469860"/>
       <w:r>
         <w:rPr>
           <w:b/>
@@ -3835,7 +3706,13 @@
               <w:cnfStyle w:val="000000100000" w:firstRow="0" w:lastRow="0" w:firstColumn="0" w:lastColumn="0" w:oddVBand="0" w:evenVBand="0" w:oddHBand="1" w:evenHBand="0" w:firstRowFirstColumn="0" w:firstRowLastColumn="0" w:lastRowFirstColumn="0" w:lastRowLastColumn="0"/>
             </w:pPr>
             <w:r>
-              <w:t xml:space="preserve">Traditionally object serialization is required to convert the resulting data into Java Objects on the server and then de-serialize into a format that the client-side code can use.  </w:t>
+              <w:t xml:space="preserve">Traditionally object serialization is required to convert the resulting data into Java </w:t>
+            </w:r>
+            <w:r>
+              <w:t>o</w:t>
+            </w:r>
+            <w:r>
+              <w:t xml:space="preserve">bjects on the server and then de-serialize into a format that the client-side code can use.  </w:t>
             </w:r>
           </w:p>
           <w:p>
@@ -3843,22 +3720,6 @@
               <w:cnfStyle w:val="000000100000" w:firstRow="0" w:lastRow="0" w:firstColumn="0" w:lastColumn="0" w:oddVBand="0" w:evenVBand="0" w:oddHBand="1" w:evenHBand="0" w:firstRowFirstColumn="0" w:firstRowLastColumn="0" w:lastRowFirstColumn="0" w:lastRowLastColumn="0"/>
             </w:pPr>
           </w:p>
-          <w:p>
-            <w:pPr>
-              <w:cnfStyle w:val="000000100000" w:firstRow="0" w:lastRow="0" w:firstColumn="0" w:lastColumn="0" w:oddVBand="0" w:evenVBand="0" w:oddHBand="1" w:evenHBand="0" w:firstRowFirstColumn="0" w:firstRowLastColumn="0" w:lastRowFirstColumn="0" w:lastRowLastColumn="0"/>
-            </w:pPr>
-            <w:r>
-              <w:t>The REST-based JSON delivery can be directly delivered to the client, formatted and injected into a templating tool (i.e. Handlebars) which improves performance an</w:t>
-            </w:r>
-            <w:r>
-              <w:t>d reduces development overhead</w:t>
-            </w:r>
-          </w:p>
-          <w:p>
-            <w:pPr>
-              <w:cnfStyle w:val="000000100000" w:firstRow="0" w:lastRow="0" w:firstColumn="0" w:lastColumn="0" w:oddVBand="0" w:evenVBand="0" w:oddHBand="1" w:evenHBand="0" w:firstRowFirstColumn="0" w:firstRowLastColumn="0" w:lastRowFirstColumn="0" w:lastRowLastColumn="0"/>
-            </w:pPr>
-          </w:p>
         </w:tc>
       </w:tr>
       <w:tr>
@@ -3882,7 +3743,13 @@
               <w:cnfStyle w:val="000000000000" w:firstRow="0" w:lastRow="0" w:firstColumn="0" w:lastColumn="0" w:oddVBand="0" w:evenVBand="0" w:oddHBand="0" w:evenHBand="0" w:firstRowFirstColumn="0" w:firstRowLastColumn="0" w:lastRowFirstColumn="0" w:lastRowLastColumn="0"/>
             </w:pPr>
             <w:r>
-              <w:t xml:space="preserve">The preferred payload for the requests are provided in JSON format.  This offers a human and machine readable format, similar to XML and is directly parsed by client-side browser applications. </w:t>
+              <w:t xml:space="preserve">The preferred payload for the requests are provided in JSON format.  This offers a human and machine readable format, similar to XML and is directly </w:t>
+            </w:r>
+            <w:r>
+              <w:t>consumed</w:t>
+            </w:r>
+            <w:r>
+              <w:t xml:space="preserve"> by client-side browser applications. </w:t>
             </w:r>
           </w:p>
           <w:p>
@@ -3895,7 +3762,15 @@
               <w:cnfStyle w:val="000000000000" w:firstRow="0" w:lastRow="0" w:firstColumn="0" w:lastColumn="0" w:oddVBand="0" w:evenVBand="0" w:oddHBand="0" w:evenHBand="0" w:firstRowFirstColumn="0" w:firstRowLastColumn="0" w:lastRowFirstColumn="0" w:lastRowLastColumn="0"/>
             </w:pPr>
             <w:r>
-              <w:t xml:space="preserve">The payload is easily extensible and can be directly injected into the HTML templating </w:t>
+              <w:t xml:space="preserve">The payload is easily extensible and can be directly injected into the HTML </w:t>
+            </w:r>
+            <w:proofErr w:type="spellStart"/>
+            <w:r>
+              <w:t>templating</w:t>
+            </w:r>
+            <w:proofErr w:type="spellEnd"/>
+            <w:r>
+              <w:t xml:space="preserve"> </w:t>
             </w:r>
             <w:r>
               <w:t>technologies.</w:t>
@@ -3958,6 +3833,11 @@
               <w:t xml:space="preserve">required configuration to accept the SSL certificate. </w:t>
             </w:r>
           </w:p>
+          <w:p>
+            <w:pPr>
+              <w:cnfStyle w:val="000000100000" w:firstRow="0" w:lastRow="0" w:firstColumn="0" w:lastColumn="0" w:oddVBand="0" w:evenVBand="0" w:oddHBand="1" w:evenHBand="0" w:firstRowFirstColumn="0" w:firstRowLastColumn="0" w:lastRowFirstColumn="0" w:lastRowLastColumn="0"/>
+            </w:pPr>
+          </w:p>
         </w:tc>
       </w:tr>
       <w:tr>
@@ -3981,7 +3861,13 @@
               <w:cnfStyle w:val="000000000000" w:firstRow="0" w:lastRow="0" w:firstColumn="0" w:lastColumn="0" w:oddVBand="0" w:evenVBand="0" w:oddHBand="0" w:evenHBand="0" w:firstRowFirstColumn="0" w:firstRowLastColumn="0" w:lastRowFirstColumn="0" w:lastRowLastColumn="0"/>
             </w:pPr>
             <w:r>
-              <w:t>The JSON payload can be quickly consumed and transformed into HTML.  Handlebars allows web developers to contract HTML-based templates that include placeholder text and inject the JSON data values.</w:t>
+              <w:t xml:space="preserve">The JSON payload can be quickly transformed into HTML.  Handlebars allows web developers to </w:t>
+            </w:r>
+            <w:r>
+              <w:t>build</w:t>
+            </w:r>
+            <w:r>
+              <w:t xml:space="preserve"> HTML-based templates that include placeholder text and inject the JSON data values.</w:t>
             </w:r>
           </w:p>
           <w:p>
@@ -4043,8 +3929,19 @@
           </w:tcPr>
           <w:p>
             <w:r>
-              <w:lastRenderedPageBreak/>
-              <w:t>REST-based calls have become the industry standard</w:t>
+              <w:t xml:space="preserve">REST-based </w:t>
+            </w:r>
+            <w:r>
+              <w:t>services are</w:t>
+            </w:r>
+            <w:r>
+              <w:t xml:space="preserve"> </w:t>
+            </w:r>
+            <w:r>
+              <w:t>becoming</w:t>
+            </w:r>
+            <w:r>
+              <w:t xml:space="preserve"> the industry standard</w:t>
             </w:r>
           </w:p>
         </w:tc>
@@ -4089,7 +3986,7 @@
           <w:color w:val="7030A0"/>
         </w:rPr>
       </w:pPr>
-      <w:bookmarkStart w:id="13" w:name="_Toc429419218"/>
+      <w:bookmarkStart w:id="13" w:name="_Toc429469861"/>
       <w:r>
         <w:rPr>
           <w:b/>
@@ -4108,7 +4005,7 @@
           <w:color w:val="7030A0"/>
         </w:rPr>
       </w:pPr>
-      <w:bookmarkStart w:id="14" w:name="_Toc429419219"/>
+      <w:bookmarkStart w:id="14" w:name="_Toc429469862"/>
       <w:r>
         <w:rPr>
           <w:b/>
@@ -4131,7 +4028,7 @@
           <w:color w:val="7030A0"/>
         </w:rPr>
       </w:pPr>
-      <w:bookmarkStart w:id="15" w:name="_Toc429419220"/>
+      <w:bookmarkStart w:id="15" w:name="_Toc429469863"/>
       <w:r>
         <w:rPr>
           <w:b/>
@@ -4150,7 +4047,7 @@
       <w:pPr>
         <w:pStyle w:val="Heading2"/>
       </w:pPr>
-      <w:bookmarkStart w:id="16" w:name="_Toc429419221"/>
+      <w:bookmarkStart w:id="16" w:name="_Toc429469864"/>
       <w:r>
         <w:rPr>
           <w:b/>
@@ -4178,7 +4075,7 @@
           <w:color w:val="7030A0"/>
         </w:rPr>
       </w:pPr>
-      <w:bookmarkStart w:id="17" w:name="_Toc429419222"/>
+      <w:bookmarkStart w:id="17" w:name="_Toc429469865"/>
       <w:r>
         <w:rPr>
           <w:b/>
@@ -4233,7 +4130,7 @@
           <w:color w:val="7030A0"/>
         </w:rPr>
       </w:pPr>
-      <w:bookmarkStart w:id="18" w:name="_Toc429419223"/>
+      <w:bookmarkStart w:id="18" w:name="_Toc429469866"/>
       <w:r>
         <w:rPr>
           <w:b/>
@@ -4263,7 +4160,7 @@
           <w:color w:val="7030A0"/>
         </w:rPr>
       </w:pPr>
-      <w:bookmarkStart w:id="19" w:name="_Toc429419224"/>
+      <w:bookmarkStart w:id="19" w:name="_Toc429469867"/>
       <w:r>
         <w:rPr>
           <w:b/>
@@ -4280,13 +4177,33 @@
     </w:p>
     <w:p>
       <w:r>
-        <w:t xml:space="preserve">The amount of data stored in the HTTP Session objects will be limited as well.  The use of the cache (whether session or </w:t>
-      </w:r>
-      <w:r>
-        <w:t>WebSphere Dyna-ca</w:t>
-      </w:r>
-      <w:r>
-        <w:t>che) will be explicitly defined and implemented</w:t>
+        <w:t>The amount of data stored in the HTTP Session objects will be limited as well.  The use of the cache (whether</w:t>
+      </w:r>
+      <w:r>
+        <w:t xml:space="preserve"> the Portlet</w:t>
+      </w:r>
+      <w:r>
+        <w:t xml:space="preserve"> session or </w:t>
+      </w:r>
+      <w:r>
+        <w:t xml:space="preserve">the WebSphere </w:t>
+      </w:r>
+      <w:proofErr w:type="spellStart"/>
+      <w:r>
+        <w:t>DynaC</w:t>
+      </w:r>
+      <w:r>
+        <w:t>a</w:t>
+      </w:r>
+      <w:r>
+        <w:t>che</w:t>
+      </w:r>
+      <w:proofErr w:type="spellEnd"/>
+      <w:r>
+        <w:t>) will be explicitly defined and implemented</w:t>
+      </w:r>
+      <w:r>
+        <w:t>.</w:t>
       </w:r>
     </w:p>
     <w:p/>
@@ -4316,7 +4233,7 @@
           <w:color w:val="7030A0"/>
         </w:rPr>
       </w:pPr>
-      <w:bookmarkStart w:id="20" w:name="_Toc429419225"/>
+      <w:bookmarkStart w:id="20" w:name="_Toc429469868"/>
       <w:r>
         <w:rPr>
           <w:b/>
@@ -4331,7 +4248,7 @@
       <w:pPr>
         <w:pStyle w:val="Heading2"/>
       </w:pPr>
-      <w:bookmarkStart w:id="21" w:name="_Toc429419226"/>
+      <w:bookmarkStart w:id="21" w:name="_Toc429469869"/>
       <w:r>
         <w:rPr>
           <w:b/>
@@ -4410,7 +4327,19 @@
         </w:numPr>
       </w:pPr>
       <w:r>
-        <w:t>Leverage SFDC Applicative security defined</w:t>
+        <w:t xml:space="preserve">Leverage </w:t>
+      </w:r>
+      <w:r>
+        <w:t xml:space="preserve">the </w:t>
+      </w:r>
+      <w:r>
+        <w:t>SFDC Applicative S</w:t>
+      </w:r>
+      <w:r>
+        <w:t xml:space="preserve">ecurity </w:t>
+      </w:r>
+      <w:r>
+        <w:t>model</w:t>
       </w:r>
     </w:p>
     <w:p>
@@ -4422,7 +4351,7 @@
         </w:numPr>
       </w:pPr>
       <w:r>
-        <w:t xml:space="preserve">The plan is to leverage the existing SFDC security model  </w:t>
+        <w:t>This will significantly reduce the overhead of duplicating and maintaining the authorization model in both Salesforce and WebSphere Portal</w:t>
       </w:r>
     </w:p>
     <w:p>
@@ -4434,7 +4363,16 @@
         </w:numPr>
       </w:pPr>
       <w:r>
-        <w:t>A new contact will be provisioned for each user in the system</w:t>
+        <w:t xml:space="preserve">A new </w:t>
+      </w:r>
+      <w:r>
+        <w:t>Contact object</w:t>
+      </w:r>
+      <w:r>
+        <w:t xml:space="preserve"> will be provisioned for each user </w:t>
+      </w:r>
+      <w:r>
+        <w:t>in SFDC</w:t>
       </w:r>
     </w:p>
     <w:p>
@@ -4512,7 +4450,7 @@
           <w:color w:val="7030A0"/>
         </w:rPr>
       </w:pPr>
-      <w:bookmarkStart w:id="22" w:name="_Toc429419227"/>
+      <w:bookmarkStart w:id="22" w:name="_Toc429469870"/>
       <w:r>
         <w:rPr>
           <w:b/>
@@ -4529,12 +4467,33 @@
     </w:p>
     <w:p>
       <w:r>
-        <w:t>The Contact object indenter will then be injected by the adapter for all calls.  By injecting the user’s contact id of the logged in user, results will be restricted to fields and operations that a user has access to in SFDC.</w:t>
+        <w:t xml:space="preserve">The Contact object indenter </w:t>
+      </w:r>
+      <w:r>
+        <w:t>is</w:t>
+      </w:r>
+      <w:r>
+        <w:t xml:space="preserve"> injected by the adapter for all calls.  By injecting the</w:t>
+      </w:r>
+      <w:r>
+        <w:t xml:space="preserve"> logged in user’s contact id</w:t>
+      </w:r>
+      <w:r>
+        <w:t>, results will be restricted to fields and operations that a user has access to in SFDC.</w:t>
       </w:r>
     </w:p>
     <w:p>
       <w:r>
-        <w:t>All REST-based calls are obfuscated from the client and the web page/JavaScript. This eliminates the ability to intercept requests.</w:t>
+        <w:t xml:space="preserve">All REST-based calls are obfuscated from the client and the web page/JavaScript. This eliminates the ability to intercept </w:t>
+      </w:r>
+      <w:r>
+        <w:t>and change the requests</w:t>
+      </w:r>
+      <w:r>
+        <w:t>.</w:t>
+      </w:r>
+      <w:r>
+        <w:t xml:space="preserve">  Then authentication token is also sent and is only available for the length of the user’s browser session.</w:t>
       </w:r>
     </w:p>
     <w:p>
@@ -4553,7 +4512,35 @@
         <w:rPr>
           <w:i/>
         </w:rPr>
-        <w:t>q=Select Id, Description, CaseNumber, Status From Case</w:t>
+        <w:t xml:space="preserve">q=Select Id, Description, </w:t>
+      </w:r>
+      <w:proofErr w:type="spellStart"/>
+      <w:r>
+        <w:rPr>
+          <w:i/>
+        </w:rPr>
+        <w:t>CaseNumber</w:t>
+      </w:r>
+      <w:proofErr w:type="spellEnd"/>
+      <w:r>
+        <w:rPr>
+          <w:i/>
+        </w:rPr>
+        <w:t xml:space="preserve">, Status </w:t>
+      </w:r>
+      <w:proofErr w:type="gramStart"/>
+      <w:r>
+        <w:rPr>
+          <w:i/>
+        </w:rPr>
+        <w:t>From</w:t>
+      </w:r>
+      <w:proofErr w:type="gramEnd"/>
+      <w:r>
+        <w:rPr>
+          <w:i/>
+        </w:rPr>
+        <w:t xml:space="preserve"> Case</w:t>
       </w:r>
     </w:p>
     <w:p>
@@ -4576,7 +4563,35 @@
         <w:rPr>
           <w:i/>
         </w:rPr>
-        <w:t>q=Select Id, Description, CaseNumber, Status From Case</w:t>
+        <w:t xml:space="preserve">q=Select Id, Description, </w:t>
+      </w:r>
+      <w:proofErr w:type="spellStart"/>
+      <w:r>
+        <w:rPr>
+          <w:i/>
+        </w:rPr>
+        <w:t>CaseNumber</w:t>
+      </w:r>
+      <w:proofErr w:type="spellEnd"/>
+      <w:r>
+        <w:rPr>
+          <w:i/>
+        </w:rPr>
+        <w:t xml:space="preserve">, Status </w:t>
+      </w:r>
+      <w:proofErr w:type="gramStart"/>
+      <w:r>
+        <w:rPr>
+          <w:i/>
+        </w:rPr>
+        <w:t>From</w:t>
+      </w:r>
+      <w:proofErr w:type="gramEnd"/>
+      <w:r>
+        <w:rPr>
+          <w:i/>
+        </w:rPr>
+        <w:t xml:space="preserve"> Case</w:t>
       </w:r>
       <w:r>
         <w:t xml:space="preserve"> </w:t>
@@ -4590,12 +4605,21 @@
       <w:r>
         <w:t xml:space="preserve"> </w:t>
       </w:r>
+      <w:proofErr w:type="spellStart"/>
       <w:r>
         <w:rPr>
           <w:b/>
           <w:i/>
         </w:rPr>
-        <w:t>contactId=123456789</w:t>
+        <w:t>contactId</w:t>
+      </w:r>
+      <w:proofErr w:type="spellEnd"/>
+      <w:r>
+        <w:rPr>
+          <w:b/>
+          <w:i/>
+        </w:rPr>
+        <w:t>=123456789</w:t>
       </w:r>
       <w:r>
         <w:rPr>
@@ -4613,7 +4637,7 @@
           <w:color w:val="7030A0"/>
         </w:rPr>
       </w:pPr>
-      <w:bookmarkStart w:id="23" w:name="_Toc429419228"/>
+      <w:bookmarkStart w:id="23" w:name="_Toc429469871"/>
       <w:r>
         <w:rPr>
           <w:b/>
@@ -4636,13 +4660,15 @@
         <w:pStyle w:val="Heading2"/>
         <w:rPr>
           <w:rFonts w:asciiTheme="minorHAnsi" w:hAnsiTheme="minorHAnsi"/>
+          <w:b/>
           <w:color w:val="7030A0"/>
         </w:rPr>
       </w:pPr>
-      <w:bookmarkStart w:id="24" w:name="_Toc429419229"/>
+      <w:bookmarkStart w:id="24" w:name="_Toc429469872"/>
       <w:r>
         <w:rPr>
           <w:rFonts w:asciiTheme="minorHAnsi" w:hAnsiTheme="minorHAnsi"/>
+          <w:b/>
           <w:color w:val="7030A0"/>
         </w:rPr>
         <w:t>Portlet Standard</w:t>
@@ -4667,13 +4693,15 @@
         <w:pStyle w:val="Heading2"/>
         <w:rPr>
           <w:rFonts w:asciiTheme="minorHAnsi" w:hAnsiTheme="minorHAnsi"/>
+          <w:b/>
           <w:color w:val="7030A0"/>
         </w:rPr>
       </w:pPr>
-      <w:bookmarkStart w:id="25" w:name="_Toc429419230"/>
+      <w:bookmarkStart w:id="25" w:name="_Toc429469873"/>
       <w:r>
         <w:rPr>
           <w:rFonts w:asciiTheme="minorHAnsi" w:hAnsiTheme="minorHAnsi"/>
+          <w:b/>
           <w:color w:val="7030A0"/>
         </w:rPr>
         <w:t>Portlet Preferences</w:t>
@@ -4698,13 +4726,15 @@
         <w:pStyle w:val="Heading2"/>
         <w:rPr>
           <w:rFonts w:asciiTheme="minorHAnsi" w:hAnsiTheme="minorHAnsi"/>
+          <w:b/>
           <w:color w:val="7030A0"/>
         </w:rPr>
       </w:pPr>
-      <w:bookmarkStart w:id="26" w:name="_Toc429419231"/>
+      <w:bookmarkStart w:id="26" w:name="_Toc429469874"/>
       <w:r>
         <w:rPr>
           <w:rFonts w:asciiTheme="minorHAnsi" w:hAnsiTheme="minorHAnsi"/>
+          <w:b/>
           <w:color w:val="7030A0"/>
         </w:rPr>
         <w:t>Inter-portlet communication</w:t>
@@ -4727,22 +4757,73 @@
         <w:rPr>
           <w:color w:val="000000" w:themeColor="text1"/>
         </w:rPr>
-        <w:t xml:space="preserve">  In addition, a client-side inter-portlet communication model will be leveraged to ensure a high-quality user experience.  </w:t>
+        <w:t xml:space="preserve">  In addition, a client-side inter-portlet communication mod</w:t>
+      </w:r>
+      <w:r>
+        <w:rPr>
+          <w:color w:val="000000" w:themeColor="text1"/>
+        </w:rPr>
+        <w:t xml:space="preserve">el will be leveraged to ensure the best </w:t>
+      </w:r>
+      <w:r>
+        <w:rPr>
+          <w:color w:val="000000" w:themeColor="text1"/>
+        </w:rPr>
+        <w:t xml:space="preserve">quality user experience.  </w:t>
       </w:r>
     </w:p>
     <w:p>
       <w:pPr>
         <w:pStyle w:val="Heading2"/>
         <w:rPr>
+          <w:b/>
           <w:color w:val="7030A0"/>
         </w:rPr>
       </w:pPr>
-      <w:bookmarkStart w:id="27" w:name="_Toc429419232"/>
+      <w:bookmarkStart w:id="27" w:name="_Toc429469875"/>
       <w:r>
         <w:rPr>
+          <w:b/>
           <w:color w:val="7030A0"/>
         </w:rPr>
-        <w:t>Portlet Namespaces</w:t>
+        <w:t xml:space="preserve">Portlet </w:t>
+      </w:r>
+      <w:proofErr w:type="spellStart"/>
+      <w:r>
+        <w:rPr>
+          <w:b/>
+          <w:color w:val="7030A0"/>
+        </w:rPr>
+        <w:t>Namespac</w:t>
+      </w:r>
+      <w:r>
+        <w:rPr>
+          <w:b/>
+          <w:color w:val="7030A0"/>
+        </w:rPr>
+        <w:t>ing</w:t>
+      </w:r>
+      <w:proofErr w:type="spellEnd"/>
+      <w:r>
+        <w:rPr>
+          <w:b/>
+          <w:color w:val="7030A0"/>
+        </w:rPr>
+        <w:t xml:space="preserve"> and Name </w:t>
+      </w:r>
+      <w:r>
+        <w:rPr>
+          <w:b/>
+          <w:color w:val="7030A0"/>
+        </w:rPr>
+        <w:t>C</w:t>
+      </w:r>
+      <w:r>
+        <w:rPr>
+          <w:b/>
+          <w:color w:val="7030A0"/>
+        </w:rPr>
+        <w:t>ollisions</w:t>
       </w:r>
       <w:bookmarkEnd w:id="27"/>
     </w:p>
@@ -4785,14 +4866,21 @@
           <w:color w:val="4C1B79"/>
         </w:rPr>
       </w:pPr>
-      <w:bookmarkStart w:id="28" w:name="_Toc429419233"/>
+      <w:bookmarkStart w:id="28" w:name="_Toc429469876"/>
       <w:r>
         <w:rPr>
           <w:b/>
           <w:color w:val="4C1B79"/>
         </w:rPr>
         <w:lastRenderedPageBreak/>
-        <w:t>Integration Patterns</w:t>
+        <w:t xml:space="preserve">Recommended </w:t>
+      </w:r>
+      <w:r>
+        <w:rPr>
+          <w:b/>
+          <w:color w:val="4C1B79"/>
+        </w:rPr>
+        <w:t>Integration Pattern</w:t>
       </w:r>
       <w:bookmarkEnd w:id="28"/>
     </w:p>
@@ -4805,7 +4893,7 @@
           <w:color w:val="7030A0"/>
         </w:rPr>
       </w:pPr>
-      <w:bookmarkStart w:id="29" w:name="_Toc429419234"/>
+      <w:bookmarkStart w:id="29" w:name="_Toc429469877"/>
       <w:r>
         <w:rPr>
           <w:b/>
@@ -5118,7 +5206,15 @@
           <w:p/>
           <w:p>
             <w:r>
-              <w:t xml:space="preserve">For example, a SalesforceMockService may be created and defined to provide sample Salesforce data and facilitate Unit Test checking prior to compilation and deployment of the code. </w:t>
+              <w:t xml:space="preserve">For example, a </w:t>
+            </w:r>
+            <w:proofErr w:type="spellStart"/>
+            <w:r>
+              <w:t>SalesforceMockService</w:t>
+            </w:r>
+            <w:proofErr w:type="spellEnd"/>
+            <w:r>
+              <w:t xml:space="preserve"> may be created and defined to provide sample Salesforce data and facilitate Unit Test checking prior to compilation and deployment of the code. </w:t>
             </w:r>
           </w:p>
           <w:p/>
@@ -5136,7 +5232,15 @@
           <w:p/>
           <w:p>
             <w:r>
-              <w:t xml:space="preserve">A custom ClientHttpRequestInterceptor was </w:t>
+              <w:t xml:space="preserve">A custom </w:t>
+            </w:r>
+            <w:proofErr w:type="spellStart"/>
+            <w:r>
+              <w:t>ClientHttpRequestInterceptor</w:t>
+            </w:r>
+            <w:proofErr w:type="spellEnd"/>
+            <w:r>
+              <w:t xml:space="preserve"> was </w:t>
             </w:r>
             <w:r>
               <w:t>created</w:t>
@@ -5673,11 +5777,19 @@
             <w:r>
               <w:t xml:space="preserve">The services and adapters are defined in the </w:t>
             </w:r>
-            <w:r>
-              <w:rPr>
-                <w:b/>
-              </w:rPr>
-              <w:t>leone-connections</w:t>
+            <w:proofErr w:type="spellStart"/>
+            <w:r>
+              <w:rPr>
+                <w:b/>
+              </w:rPr>
+              <w:t>leone</w:t>
+            </w:r>
+            <w:proofErr w:type="spellEnd"/>
+            <w:r>
+              <w:rPr>
+                <w:b/>
+              </w:rPr>
+              <w:t>-connections</w:t>
             </w:r>
             <w:r>
               <w:t xml:space="preserve"> project. </w:t>
@@ -5850,7 +5962,7 @@
           <w:color w:val="7030A0"/>
         </w:rPr>
       </w:pPr>
-      <w:bookmarkStart w:id="30" w:name="_Toc429419235"/>
+      <w:bookmarkStart w:id="30" w:name="_Toc429469878"/>
       <w:r>
         <w:rPr>
           <w:b/>
@@ -5875,7 +5987,7 @@
           <w:color w:val="7030A0"/>
         </w:rPr>
       </w:pPr>
-      <w:bookmarkStart w:id="31" w:name="_Toc429419236"/>
+      <w:bookmarkStart w:id="31" w:name="_Toc429469879"/>
       <w:r>
         <w:rPr>
           <w:b/>
@@ -5950,7 +6062,7 @@
           <w:color w:val="7030A0"/>
         </w:rPr>
       </w:pPr>
-      <w:bookmarkStart w:id="32" w:name="_Toc429419237"/>
+      <w:bookmarkStart w:id="32" w:name="_Toc429469880"/>
       <w:r>
         <w:rPr>
           <w:b/>
@@ -6020,7 +6132,7 @@
           <w:color w:val="7030A0"/>
         </w:rPr>
       </w:pPr>
-      <w:bookmarkStart w:id="33" w:name="_Toc429419238"/>
+      <w:bookmarkStart w:id="33" w:name="_Toc429469881"/>
       <w:r>
         <w:rPr>
           <w:b/>
@@ -6039,7 +6151,7 @@
           <w:color w:val="7030A0"/>
         </w:rPr>
       </w:pPr>
-      <w:bookmarkStart w:id="34" w:name="_Toc429419239"/>
+      <w:bookmarkStart w:id="34" w:name="_Toc429469882"/>
       <w:r>
         <w:rPr>
           <w:b/>
@@ -6828,11 +6940,19 @@
             <w:r>
               <w:t xml:space="preserve">The </w:t>
             </w:r>
-            <w:r>
-              <w:rPr>
-                <w:b/>
-              </w:rPr>
-              <w:t>leone-portlet</w:t>
+            <w:proofErr w:type="spellStart"/>
+            <w:r>
+              <w:rPr>
+                <w:b/>
+              </w:rPr>
+              <w:t>leone</w:t>
+            </w:r>
+            <w:proofErr w:type="spellEnd"/>
+            <w:r>
+              <w:rPr>
+                <w:b/>
+              </w:rPr>
+              <w:t>-portlet</w:t>
             </w:r>
             <w:r>
               <w:t xml:space="preserve"> project works in conjunction with WCM as the repository for the Handlebar templates used to render the SFDC JSON data.  </w:t>
@@ -7050,7 +7170,7 @@
           <w:color w:val="7030A0"/>
         </w:rPr>
       </w:pPr>
-      <w:bookmarkStart w:id="35" w:name="_Toc429419240"/>
+      <w:bookmarkStart w:id="35" w:name="_Toc429469883"/>
       <w:r>
         <w:rPr>
           <w:b/>
@@ -7069,7 +7189,7 @@
           <w:color w:val="7030A0"/>
         </w:rPr>
       </w:pPr>
-      <w:bookmarkStart w:id="36" w:name="_Toc429419241"/>
+      <w:bookmarkStart w:id="36" w:name="_Toc429469884"/>
       <w:r>
         <w:rPr>
           <w:b/>
@@ -7843,7 +7963,7 @@
           <w:color w:val="7030A0"/>
         </w:rPr>
       </w:pPr>
-      <w:bookmarkStart w:id="37" w:name="_Toc429419242"/>
+      <w:bookmarkStart w:id="37" w:name="_Toc429469885"/>
       <w:r>
         <w:rPr>
           <w:b/>
@@ -8060,7 +8180,15 @@
               <w:t>Note</w:t>
             </w:r>
             <w:r>
-              <w:t>: DataPower could be</w:t>
+              <w:t xml:space="preserve">: </w:t>
+            </w:r>
+            <w:proofErr w:type="spellStart"/>
+            <w:r>
+              <w:t>DataPower</w:t>
+            </w:r>
+            <w:proofErr w:type="spellEnd"/>
+            <w:r>
+              <w:t xml:space="preserve"> could be</w:t>
             </w:r>
             <w:r>
               <w:t xml:space="preserve"> </w:t>
@@ -8654,14 +8782,23 @@
           <w:color w:val="7030A0"/>
         </w:rPr>
       </w:pPr>
-      <w:bookmarkStart w:id="38" w:name="_Toc429419243"/>
+      <w:bookmarkStart w:id="38" w:name="_Toc429469886"/>
+      <w:proofErr w:type="spellStart"/>
       <w:r>
         <w:rPr>
           <w:b/>
           <w:color w:val="7030A0"/>
         </w:rPr>
         <w:lastRenderedPageBreak/>
-        <w:t>IFrame/Web</w:t>
+        <w:t>IFrame</w:t>
+      </w:r>
+      <w:proofErr w:type="spellEnd"/>
+      <w:r>
+        <w:rPr>
+          <w:b/>
+          <w:color w:val="7030A0"/>
+        </w:rPr>
+        <w:t>/Web</w:t>
       </w:r>
       <w:r>
         <w:rPr>
@@ -8721,10 +8858,18 @@
               <w:t>Current s</w:t>
             </w:r>
             <w:r>
-              <w:t>olution.  Web pages created in V</w:t>
-            </w:r>
-            <w:r>
-              <w:t>isualForce and integrated in the portal as iFrames.  May lose some flexib</w:t>
+              <w:t xml:space="preserve">olution.  Web pages created in </w:t>
+            </w:r>
+            <w:proofErr w:type="spellStart"/>
+            <w:r>
+              <w:t>V</w:t>
+            </w:r>
+            <w:r>
+              <w:t>isualForce</w:t>
+            </w:r>
+            <w:proofErr w:type="spellEnd"/>
+            <w:r>
+              <w:t xml:space="preserve"> and integrated in the portal as iFrames.  May lose some flexib</w:t>
             </w:r>
             <w:r>
               <w:t>ility in display look and feel.</w:t>
@@ -8786,7 +8931,15 @@
           </w:tcPr>
           <w:p>
             <w:r>
-              <w:t>How can pages and content developed through VisualForce be quickly exposed via the Portal?</w:t>
+              <w:t xml:space="preserve">How can pages and content developed through </w:t>
+            </w:r>
+            <w:proofErr w:type="spellStart"/>
+            <w:r>
+              <w:t>VisualForce</w:t>
+            </w:r>
+            <w:proofErr w:type="spellEnd"/>
+            <w:r>
+              <w:t xml:space="preserve"> be quickly exposed via the Portal?</w:t>
             </w:r>
           </w:p>
         </w:tc>
@@ -9475,7 +9628,7 @@
           <w:color w:val="7030A0"/>
         </w:rPr>
       </w:pPr>
-      <w:bookmarkStart w:id="39" w:name="_Toc429419244"/>
+      <w:bookmarkStart w:id="39" w:name="_Toc429469887"/>
       <w:r>
         <w:rPr>
           <w:b/>
@@ -10422,7 +10575,7 @@
           <w:color w:val="7030A0"/>
         </w:rPr>
       </w:pPr>
-      <w:bookmarkStart w:id="40" w:name="_Toc429419245"/>
+      <w:bookmarkStart w:id="40" w:name="_Toc429469888"/>
       <w:r>
         <w:rPr>
           <w:b/>
@@ -11297,7 +11450,7 @@
           <w:color w:val="7030A0"/>
         </w:rPr>
       </w:pPr>
-      <w:bookmarkStart w:id="41" w:name="_Toc429419246"/>
+      <w:bookmarkStart w:id="41" w:name="_Toc429469889"/>
       <w:r>
         <w:rPr>
           <w:b/>
@@ -12026,7 +12179,7 @@
           <w:color w:val="7030A0"/>
         </w:rPr>
       </w:pPr>
-      <w:bookmarkStart w:id="42" w:name="_Toc429419247"/>
+      <w:bookmarkStart w:id="42" w:name="_Toc429469890"/>
       <w:r>
         <w:rPr>
           <w:b/>
@@ -12711,7 +12864,6 @@
             <w:tcW w:w="8005" w:type="dxa"/>
           </w:tcPr>
           <w:p/>
-          <w:bookmarkStart w:id="43" w:name="_GoBack"/>
           <w:p>
             <w:pPr>
               <w:rPr>
@@ -12719,45 +12871,17 @@
                 <w:color w:val="7030A0"/>
               </w:rPr>
             </w:pPr>
-            <w:r>
-              <w:rPr>
-                <w:b/>
-                <w:color w:val="7030A0"/>
-              </w:rPr>
-              <w:fldChar w:fldCharType="begin"/>
-            </w:r>
-            <w:r>
-              <w:rPr>
-                <w:b/>
-                <w:color w:val="7030A0"/>
-              </w:rPr>
-              <w:instrText xml:space="preserve"> HYPERLINK "https://github.com/spece/leoneinc/tree/master/leone-portlet" </w:instrText>
-            </w:r>
-            <w:r>
-              <w:rPr>
-                <w:b/>
-                <w:color w:val="7030A0"/>
-              </w:rPr>
-              <w:fldChar w:fldCharType="separate"/>
-            </w:r>
-            <w:r>
-              <w:rPr>
-                <w:rStyle w:val="Hyperlink"/>
-                <w:b/>
-                <w:color w:val="7030A0"/>
-              </w:rPr>
-              <w:t>https://github.com/spece/leoneinc/tree/master/leone-portlet</w:t>
-            </w:r>
-            <w:r>
-              <w:rPr>
-                <w:rStyle w:val="Hyperlink"/>
-                <w:b/>
-                <w:color w:val="7030A0"/>
-              </w:rPr>
-              <w:fldChar w:fldCharType="end"/>
-            </w:r>
-          </w:p>
-          <w:bookmarkEnd w:id="43"/>
+            <w:hyperlink r:id="rId24" w:history="1">
+              <w:r>
+                <w:rPr>
+                  <w:rStyle w:val="Hyperlink"/>
+                  <w:b/>
+                  <w:color w:val="7030A0"/>
+                </w:rPr>
+                <w:t>https://github.com/spece/leoneinc/tree/master/leone-portlet</w:t>
+              </w:r>
+            </w:hyperlink>
+          </w:p>
           <w:p/>
           <w:p>
             <w:r>
@@ -12946,9 +13070,9 @@
       </w:pPr>
     </w:p>
     <w:sectPr>
-      <w:headerReference w:type="default" r:id="rId24"/>
-      <w:footerReference w:type="default" r:id="rId25"/>
-      <w:headerReference w:type="first" r:id="rId26"/>
+      <w:headerReference w:type="default" r:id="rId25"/>
+      <w:footerReference w:type="default" r:id="rId26"/>
+      <w:headerReference w:type="first" r:id="rId27"/>
       <w:pgSz w:w="12240" w:h="15840"/>
       <w:pgMar w:top="1440" w:right="1440" w:bottom="1440" w:left="1440" w:header="720" w:footer="720" w:gutter="0"/>
       <w:cols w:space="720"/>
@@ -13030,7 +13154,7 @@
           <w:rPr>
             <w:noProof/>
           </w:rPr>
-          <w:t>12</w:t>
+          <w:t>22</w:t>
         </w:r>
         <w:r>
           <w:rPr>
@@ -18813,7 +18937,7 @@
 </file>
 
 <file path=customXml/itemProps1.xml><?xml version="1.0" encoding="utf-8"?>
-<ds:datastoreItem xmlns:ds="http://schemas.openxmlformats.org/officeDocument/2006/customXml" ds:itemID="{5EA239D1-A9DA-4030-88E7-142C9ABAAFBC}">
+<ds:datastoreItem xmlns:ds="http://schemas.openxmlformats.org/officeDocument/2006/customXml" ds:itemID="{48339F58-7E81-48F4-8142-1775A0DA189F}">
   <ds:schemaRefs>
     <ds:schemaRef ds:uri="http://schemas.openxmlformats.org/officeDocument/2006/bibliography"/>
   </ds:schemaRefs>

</xml_diff>